<commit_message>
Seventh Commit: Report completed
Report is ready for submission.
</commit_message>
<xml_diff>
--- a/ds-sim-master-Stage2/Assignment2_Report_Edoardo_Busano.docx
+++ b/ds-sim-master-Stage2/Assignment2_Report_Edoardo_Busano.docx
@@ -456,49 +456,77 @@
           <w:szCs w:val="24"/>
           <w:lang w:eastAsia="en-AU"/>
         </w:rPr>
-        <w:t>This project is centred around developing a scheduler for jobs for distributed systems. The first stage of this project focuses on allocating tasks on a server by clients. This is firstly done through a client-server connection, allowing the client to schedule jobs to the server simulator of the distributed system. Through this connection, the main task that is done in this stage is to find the largest server that is present within the distributed systems configuration file and sending all jobs from the client to that server. This is done with the use of a function called “</w:t>
-      </w:r>
-      <w:proofErr w:type="spellStart"/>
-      <w:r>
-        <w:rPr>
-          <w:rFonts w:ascii="Times New Roman" w:eastAsia="Times New Roman" w:hAnsi="Times New Roman" w:cs="Times New Roman"/>
-          <w:color w:val="000000"/>
-          <w:sz w:val="24"/>
-          <w:szCs w:val="24"/>
-          <w:lang w:eastAsia="en-AU"/>
-        </w:rPr>
-        <w:t>all</w:t>
-      </w:r>
-      <w:r>
-        <w:rPr>
-          <w:rFonts w:ascii="Times New Roman" w:eastAsia="Times New Roman" w:hAnsi="Times New Roman" w:cs="Times New Roman"/>
-          <w:color w:val="000000"/>
-          <w:sz w:val="24"/>
-          <w:szCs w:val="24"/>
-          <w:lang w:eastAsia="en-AU"/>
-        </w:rPr>
-        <w:t>To</w:t>
-      </w:r>
-      <w:r>
-        <w:rPr>
-          <w:rFonts w:ascii="Times New Roman" w:eastAsia="Times New Roman" w:hAnsi="Times New Roman" w:cs="Times New Roman"/>
-          <w:color w:val="000000"/>
-          <w:sz w:val="24"/>
-          <w:szCs w:val="24"/>
-          <w:lang w:eastAsia="en-AU"/>
-        </w:rPr>
-        <w:t>Largest</w:t>
-      </w:r>
-      <w:proofErr w:type="spellEnd"/>
-      <w:r>
-        <w:rPr>
-          <w:rFonts w:ascii="Times New Roman" w:eastAsia="Times New Roman" w:hAnsi="Times New Roman" w:cs="Times New Roman"/>
-          <w:color w:val="000000"/>
-          <w:sz w:val="24"/>
-          <w:szCs w:val="24"/>
-          <w:lang w:eastAsia="en-AU"/>
-        </w:rPr>
-        <w:t xml:space="preserve">” created on the client-side where the largest server within the configuration file is determined. Subsequently, the client-side simulator uses this information for transferring all jobs of the client to that server. </w:t>
+        <w:t xml:space="preserve">The </w:t>
+      </w:r>
+      <w:r>
+        <w:rPr>
+          <w:rFonts w:ascii="Times New Roman" w:eastAsia="Times New Roman" w:hAnsi="Times New Roman" w:cs="Times New Roman"/>
+          <w:color w:val="000000"/>
+          <w:sz w:val="24"/>
+          <w:szCs w:val="24"/>
+          <w:lang w:eastAsia="en-AU"/>
+        </w:rPr>
+        <w:t>project is centred on designing and developing a new scheduling algorithm for the client-side. The algorithm must not only work, but also needs to</w:t>
+      </w:r>
+      <w:r>
+        <w:rPr>
+          <w:rFonts w:ascii="Times New Roman" w:eastAsia="Times New Roman" w:hAnsi="Times New Roman" w:cs="Times New Roman"/>
+          <w:color w:val="000000"/>
+          <w:sz w:val="24"/>
+          <w:szCs w:val="24"/>
+          <w:lang w:eastAsia="en-AU"/>
+        </w:rPr>
+        <w:t xml:space="preserve"> </w:t>
+      </w:r>
+      <w:r>
+        <w:rPr>
+          <w:rFonts w:ascii="Times New Roman" w:eastAsia="Times New Roman" w:hAnsi="Times New Roman" w:cs="Times New Roman"/>
+          <w:color w:val="000000"/>
+          <w:sz w:val="24"/>
+          <w:szCs w:val="24"/>
+          <w:lang w:eastAsia="en-AU"/>
+        </w:rPr>
+        <w:t>be optimised</w:t>
+      </w:r>
+      <w:r>
+        <w:rPr>
+          <w:rFonts w:ascii="Times New Roman" w:eastAsia="Times New Roman" w:hAnsi="Times New Roman" w:cs="Times New Roman"/>
+          <w:color w:val="000000"/>
+          <w:sz w:val="24"/>
+          <w:szCs w:val="24"/>
+          <w:lang w:eastAsia="en-AU"/>
+        </w:rPr>
+        <w:t xml:space="preserve"> </w:t>
+      </w:r>
+      <w:r>
+        <w:rPr>
+          <w:rFonts w:ascii="Times New Roman" w:eastAsia="Times New Roman" w:hAnsi="Times New Roman" w:cs="Times New Roman"/>
+          <w:color w:val="000000"/>
+          <w:sz w:val="24"/>
+          <w:szCs w:val="24"/>
+          <w:lang w:eastAsia="en-AU"/>
+        </w:rPr>
+        <w:t>for at</w:t>
+      </w:r>
+      <w:r>
+        <w:rPr>
+          <w:rFonts w:ascii="Times New Roman" w:eastAsia="Times New Roman" w:hAnsi="Times New Roman" w:cs="Times New Roman"/>
+          <w:color w:val="000000"/>
+          <w:sz w:val="24"/>
+          <w:szCs w:val="24"/>
+          <w:lang w:eastAsia="en-AU"/>
+        </w:rPr>
+        <w:t xml:space="preserve"> least one of the following objectives: </w:t>
+      </w:r>
+      <w:r>
+        <w:rPr>
+          <w:rFonts w:ascii="Times New Roman" w:eastAsia="Times New Roman" w:hAnsi="Times New Roman" w:cs="Times New Roman"/>
+          <w:color w:val="000000"/>
+          <w:sz w:val="24"/>
+          <w:szCs w:val="24"/>
+          <w:lang w:eastAsia="en-AU"/>
+        </w:rPr>
+        <w:t>minimisation of average turnaround time, maximisation of average resource utilisation, and minimisation of total server rental cost. The initial step to later achieve these goals is to first prioritize one of the objectives, then study how it is related to scheduling decisions, to finally develop the algorithm and translate it into code.</w:t>
       </w:r>
     </w:p>
     <w:p>
@@ -521,7 +549,108 @@
           <w:szCs w:val="24"/>
           <w:lang w:eastAsia="en-AU"/>
         </w:rPr>
-        <w:t>All in all, the main goal of this stage is to be able to create a stable connection between the client-side simulator and the server-side simulator and be able to schedule jobs to the largest server within the configuration file that the client-side simulator is connected to. </w:t>
+        <w:t>This report will include the design process, the development of the algorithm, an example of a scheduling scenario using the new algorithm, and the final evaluation, containing a comparison with the existing scheduling algorithms First Fit, Best Fit, Worst Fit</w:t>
+      </w:r>
+      <w:r>
+        <w:rPr>
+          <w:rFonts w:ascii="Times New Roman" w:eastAsia="Times New Roman" w:hAnsi="Times New Roman" w:cs="Times New Roman"/>
+          <w:color w:val="000000"/>
+          <w:sz w:val="24"/>
+          <w:szCs w:val="24"/>
+          <w:lang w:eastAsia="en-AU"/>
+        </w:rPr>
+        <w:t xml:space="preserve">, and All </w:t>
+      </w:r>
+      <w:proofErr w:type="gramStart"/>
+      <w:r>
+        <w:rPr>
+          <w:rFonts w:ascii="Times New Roman" w:eastAsia="Times New Roman" w:hAnsi="Times New Roman" w:cs="Times New Roman"/>
+          <w:color w:val="000000"/>
+          <w:sz w:val="24"/>
+          <w:szCs w:val="24"/>
+          <w:lang w:eastAsia="en-AU"/>
+        </w:rPr>
+        <w:t>To</w:t>
+      </w:r>
+      <w:proofErr w:type="gramEnd"/>
+      <w:r>
+        <w:rPr>
+          <w:rFonts w:ascii="Times New Roman" w:eastAsia="Times New Roman" w:hAnsi="Times New Roman" w:cs="Times New Roman"/>
+          <w:color w:val="000000"/>
+          <w:sz w:val="24"/>
+          <w:szCs w:val="24"/>
+          <w:lang w:eastAsia="en-AU"/>
+        </w:rPr>
+        <w:t xml:space="preserve"> Largest as well as the pros and cons of using it when taking in consideration the three objectives previously described.</w:t>
+      </w:r>
+    </w:p>
+    <w:p>
+      <w:pPr>
+        <w:spacing w:after="0" w:line="276" w:lineRule="auto"/>
+        <w:rPr>
+          <w:rFonts w:ascii="Times New Roman" w:eastAsia="Times New Roman" w:hAnsi="Times New Roman" w:cs="Times New Roman"/>
+          <w:sz w:val="24"/>
+          <w:szCs w:val="24"/>
+          <w:lang w:eastAsia="en-AU"/>
+        </w:rPr>
+      </w:pPr>
+    </w:p>
+    <w:p>
+      <w:pPr>
+        <w:spacing w:after="0" w:line="276" w:lineRule="auto"/>
+        <w:rPr>
+          <w:rFonts w:ascii="Times New Roman" w:eastAsia="Times New Roman" w:hAnsi="Times New Roman" w:cs="Times New Roman"/>
+          <w:sz w:val="24"/>
+          <w:szCs w:val="24"/>
+          <w:lang w:eastAsia="en-AU"/>
+        </w:rPr>
+      </w:pPr>
+    </w:p>
+    <w:p>
+      <w:pPr>
+        <w:spacing w:after="0" w:line="276" w:lineRule="auto"/>
+        <w:rPr>
+          <w:rFonts w:ascii="Times New Roman" w:eastAsia="Times New Roman" w:hAnsi="Times New Roman" w:cs="Times New Roman"/>
+          <w:b/>
+          <w:bCs/>
+          <w:sz w:val="24"/>
+          <w:szCs w:val="24"/>
+          <w:lang w:eastAsia="en-AU"/>
+        </w:rPr>
+      </w:pPr>
+      <w:r>
+        <w:rPr>
+          <w:rFonts w:ascii="Times New Roman" w:eastAsia="Times New Roman" w:hAnsi="Times New Roman" w:cs="Times New Roman"/>
+          <w:b/>
+          <w:bCs/>
+          <w:color w:val="000000"/>
+          <w:sz w:val="24"/>
+          <w:szCs w:val="24"/>
+          <w:lang w:eastAsia="en-AU"/>
+        </w:rPr>
+        <w:t>Problem Definition</w:t>
+      </w:r>
+    </w:p>
+    <w:p>
+      <w:pPr>
+        <w:spacing w:after="0" w:line="276" w:lineRule="auto"/>
+        <w:rPr>
+          <w:rFonts w:ascii="Times New Roman" w:eastAsia="Times New Roman" w:hAnsi="Times New Roman" w:cs="Times New Roman"/>
+          <w:color w:val="000000"/>
+          <w:sz w:val="24"/>
+          <w:szCs w:val="24"/>
+          <w:lang w:eastAsia="en-AU"/>
+        </w:rPr>
+      </w:pPr>
+      <w:r>
+        <w:rPr>
+          <w:rFonts w:ascii="Times New Roman" w:eastAsia="Times New Roman" w:hAnsi="Times New Roman" w:cs="Times New Roman"/>
+          <w:color w:val="000000"/>
+          <w:sz w:val="24"/>
+          <w:szCs w:val="24"/>
+          <w:lang w:eastAsia="en-AU"/>
+        </w:rPr>
+        <w:tab/>
       </w:r>
     </w:p>
     <w:p>
@@ -530,86 +659,2247 @@
         <w:ind w:left="720"/>
         <w:rPr>
           <w:rFonts w:ascii="Times New Roman" w:eastAsia="Times New Roman" w:hAnsi="Times New Roman" w:cs="Times New Roman"/>
-          <w:sz w:val="24"/>
-          <w:szCs w:val="24"/>
-          <w:lang w:eastAsia="en-AU"/>
-        </w:rPr>
-      </w:pPr>
+          <w:color w:val="000000"/>
+          <w:sz w:val="24"/>
+          <w:szCs w:val="24"/>
+          <w:lang w:eastAsia="en-AU"/>
+        </w:rPr>
+      </w:pPr>
+      <w:r>
+        <w:rPr>
+          <w:rFonts w:ascii="Times New Roman" w:eastAsia="Times New Roman" w:hAnsi="Times New Roman" w:cs="Times New Roman"/>
+          <w:color w:val="000000"/>
+          <w:sz w:val="24"/>
+          <w:szCs w:val="24"/>
+          <w:lang w:eastAsia="en-AU"/>
+        </w:rPr>
+        <w:t xml:space="preserve">Between the turnaround time, the resource utilisation, and the rental cost, I decided to give less importance to the latter, and prioritise resource utilisation, while still taking in consideration the turnaround time. By analysing the four pre-existing algorithms, it is clear that both All </w:t>
+      </w:r>
+      <w:proofErr w:type="gramStart"/>
+      <w:r>
+        <w:rPr>
+          <w:rFonts w:ascii="Times New Roman" w:eastAsia="Times New Roman" w:hAnsi="Times New Roman" w:cs="Times New Roman"/>
+          <w:color w:val="000000"/>
+          <w:sz w:val="24"/>
+          <w:szCs w:val="24"/>
+          <w:lang w:eastAsia="en-AU"/>
+        </w:rPr>
+        <w:t>To</w:t>
+      </w:r>
+      <w:proofErr w:type="gramEnd"/>
+      <w:r>
+        <w:rPr>
+          <w:rFonts w:ascii="Times New Roman" w:eastAsia="Times New Roman" w:hAnsi="Times New Roman" w:cs="Times New Roman"/>
+          <w:color w:val="000000"/>
+          <w:sz w:val="24"/>
+          <w:szCs w:val="24"/>
+          <w:lang w:eastAsia="en-AU"/>
+        </w:rPr>
+        <w:t xml:space="preserve"> Largest and Worst Fit are </w:t>
+      </w:r>
+      <w:r>
+        <w:rPr>
+          <w:rFonts w:ascii="Times New Roman" w:eastAsia="Times New Roman" w:hAnsi="Times New Roman" w:cs="Times New Roman"/>
+          <w:color w:val="000000"/>
+          <w:sz w:val="24"/>
+          <w:szCs w:val="24"/>
+          <w:lang w:eastAsia="en-AU"/>
+        </w:rPr>
+        <w:t xml:space="preserve">the best fitted to maximise the average resource utilisation, however their average turnaround time is fairly high, as well as the total server rental cost for Worst Fit. By design, the resource utilisation of All </w:t>
+      </w:r>
+      <w:proofErr w:type="gramStart"/>
+      <w:r>
+        <w:rPr>
+          <w:rFonts w:ascii="Times New Roman" w:eastAsia="Times New Roman" w:hAnsi="Times New Roman" w:cs="Times New Roman"/>
+          <w:color w:val="000000"/>
+          <w:sz w:val="24"/>
+          <w:szCs w:val="24"/>
+          <w:lang w:eastAsia="en-AU"/>
+        </w:rPr>
+        <w:t>To</w:t>
+      </w:r>
+      <w:proofErr w:type="gramEnd"/>
+      <w:r>
+        <w:rPr>
+          <w:rFonts w:ascii="Times New Roman" w:eastAsia="Times New Roman" w:hAnsi="Times New Roman" w:cs="Times New Roman"/>
+          <w:color w:val="000000"/>
+          <w:sz w:val="24"/>
+          <w:szCs w:val="24"/>
+          <w:lang w:eastAsia="en-AU"/>
+        </w:rPr>
+        <w:t xml:space="preserve"> Largest is impossible to outdo, as the algorithm schedules every job into the first server with the largest server type, and the resource utilisation always ends up being maximised. However, Worst Fit has a high percentage for resource utilisation, but there is still a margin for improvement.</w:t>
+      </w:r>
     </w:p>
     <w:p>
       <w:pPr>
         <w:spacing w:after="0" w:line="276" w:lineRule="auto"/>
-        <w:rPr>
-          <w:rFonts w:ascii="Times New Roman" w:eastAsia="Times New Roman" w:hAnsi="Times New Roman" w:cs="Times New Roman"/>
+        <w:ind w:left="720"/>
+        <w:rPr>
+          <w:rFonts w:ascii="Times New Roman" w:eastAsia="Times New Roman" w:hAnsi="Times New Roman" w:cs="Times New Roman"/>
+          <w:color w:val="000000"/>
+          <w:sz w:val="24"/>
+          <w:szCs w:val="24"/>
+          <w:lang w:eastAsia="en-AU"/>
+        </w:rPr>
+      </w:pPr>
+      <w:r>
+        <w:rPr>
+          <w:rFonts w:ascii="Times New Roman" w:eastAsia="Times New Roman" w:hAnsi="Times New Roman" w:cs="Times New Roman"/>
+          <w:color w:val="000000"/>
+          <w:sz w:val="24"/>
+          <w:szCs w:val="24"/>
+          <w:lang w:eastAsia="en-AU"/>
+        </w:rPr>
+        <w:lastRenderedPageBreak/>
+        <w:t xml:space="preserve">Hence, the idea of this new algorithm is to </w:t>
+      </w:r>
+      <w:r>
+        <w:rPr>
+          <w:rFonts w:ascii="Times New Roman" w:eastAsia="Times New Roman" w:hAnsi="Times New Roman" w:cs="Times New Roman"/>
+          <w:color w:val="000000"/>
+          <w:sz w:val="24"/>
+          <w:szCs w:val="24"/>
+          <w:lang w:eastAsia="en-AU"/>
+        </w:rPr>
+        <w:t>surpass</w:t>
+      </w:r>
+      <w:r>
+        <w:rPr>
+          <w:rFonts w:ascii="Times New Roman" w:eastAsia="Times New Roman" w:hAnsi="Times New Roman" w:cs="Times New Roman"/>
+          <w:color w:val="000000"/>
+          <w:sz w:val="24"/>
+          <w:szCs w:val="24"/>
+          <w:lang w:eastAsia="en-AU"/>
+        </w:rPr>
+        <w:t xml:space="preserve"> Worst Fit</w:t>
+      </w:r>
+      <w:r>
+        <w:rPr>
+          <w:rFonts w:ascii="Times New Roman" w:eastAsia="Times New Roman" w:hAnsi="Times New Roman" w:cs="Times New Roman"/>
+          <w:color w:val="000000"/>
+          <w:sz w:val="24"/>
+          <w:szCs w:val="24"/>
+          <w:lang w:eastAsia="en-AU"/>
+        </w:rPr>
+        <w:t xml:space="preserve"> in all </w:t>
+      </w:r>
+      <w:proofErr w:type="gramStart"/>
+      <w:r>
+        <w:rPr>
+          <w:rFonts w:ascii="Times New Roman" w:eastAsia="Times New Roman" w:hAnsi="Times New Roman" w:cs="Times New Roman"/>
+          <w:color w:val="000000"/>
+          <w:sz w:val="24"/>
+          <w:szCs w:val="24"/>
+          <w:lang w:eastAsia="en-AU"/>
+        </w:rPr>
+        <w:t>three performance</w:t>
+      </w:r>
+      <w:proofErr w:type="gramEnd"/>
+      <w:r>
+        <w:rPr>
+          <w:rFonts w:ascii="Times New Roman" w:eastAsia="Times New Roman" w:hAnsi="Times New Roman" w:cs="Times New Roman"/>
+          <w:color w:val="000000"/>
+          <w:sz w:val="24"/>
+          <w:szCs w:val="24"/>
+          <w:lang w:eastAsia="en-AU"/>
+        </w:rPr>
+        <w:t xml:space="preserve"> metrics, with a special focus on resource utilisation.</w:t>
+      </w:r>
+      <w:r>
+        <w:rPr>
+          <w:rFonts w:ascii="Times New Roman" w:eastAsia="Times New Roman" w:hAnsi="Times New Roman" w:cs="Times New Roman"/>
+          <w:color w:val="000000"/>
+          <w:sz w:val="24"/>
+          <w:szCs w:val="24"/>
+          <w:lang w:eastAsia="en-AU"/>
+        </w:rPr>
+        <w:t xml:space="preserve"> </w:t>
+      </w:r>
+    </w:p>
+    <w:p>
+      <w:pPr>
+        <w:spacing w:after="0" w:line="276" w:lineRule="auto"/>
+        <w:ind w:left="720"/>
+        <w:rPr>
+          <w:rFonts w:ascii="Times New Roman" w:eastAsia="Times New Roman" w:hAnsi="Times New Roman" w:cs="Times New Roman"/>
+          <w:color w:val="000000"/>
+          <w:sz w:val="24"/>
+          <w:szCs w:val="24"/>
+          <w:lang w:eastAsia="en-AU"/>
+        </w:rPr>
+      </w:pPr>
+    </w:p>
+    <w:p>
+      <w:pPr>
+        <w:spacing w:after="0" w:line="276" w:lineRule="auto"/>
+        <w:rPr>
+          <w:rFonts w:ascii="Times New Roman" w:eastAsia="Times New Roman" w:hAnsi="Times New Roman" w:cs="Times New Roman"/>
+          <w:color w:val="000000"/>
+          <w:sz w:val="24"/>
+          <w:szCs w:val="24"/>
+          <w:lang w:eastAsia="en-AU"/>
+        </w:rPr>
+      </w:pPr>
+    </w:p>
+    <w:p>
+      <w:pPr>
+        <w:spacing w:after="0" w:line="276" w:lineRule="auto"/>
+        <w:rPr>
+          <w:rFonts w:ascii="Times New Roman" w:hAnsi="Times New Roman" w:cs="Times New Roman"/>
           <w:b/>
           <w:bCs/>
-          <w:sz w:val="24"/>
-          <w:szCs w:val="24"/>
-          <w:lang w:eastAsia="en-AU"/>
-        </w:rPr>
-      </w:pPr>
-      <w:r>
-        <w:rPr>
-          <w:rFonts w:ascii="Times New Roman" w:eastAsia="Times New Roman" w:hAnsi="Times New Roman" w:cs="Times New Roman"/>
+          <w:color w:val="000000"/>
+          <w:sz w:val="24"/>
+          <w:szCs w:val="24"/>
+        </w:rPr>
+      </w:pPr>
+      <w:r>
+        <w:rPr>
+          <w:rFonts w:ascii="Times New Roman" w:hAnsi="Times New Roman" w:cs="Times New Roman"/>
           <w:b/>
           <w:bCs/>
           <w:color w:val="000000"/>
           <w:sz w:val="24"/>
           <w:szCs w:val="24"/>
-          <w:lang w:eastAsia="en-AU"/>
-        </w:rPr>
-        <w:t>Problem Definition</w:t>
-      </w:r>
-    </w:p>
-    <w:p>
-      <w:pPr>
-        <w:spacing w:after="0" w:line="276" w:lineRule="auto"/>
-        <w:rPr>
-          <w:rFonts w:ascii="Times New Roman" w:eastAsia="Times New Roman" w:hAnsi="Times New Roman" w:cs="Times New Roman"/>
-          <w:sz w:val="24"/>
-          <w:szCs w:val="24"/>
-          <w:lang w:eastAsia="en-AU"/>
-        </w:rPr>
-      </w:pPr>
-      <w:r>
-        <w:rPr>
-          <w:rFonts w:ascii="Times New Roman" w:eastAsia="Times New Roman" w:hAnsi="Times New Roman" w:cs="Times New Roman"/>
-          <w:color w:val="000000"/>
-          <w:sz w:val="24"/>
-          <w:szCs w:val="24"/>
-          <w:lang w:eastAsia="en-AU"/>
-        </w:rPr>
-        <w:tab/>
-      </w:r>
-    </w:p>
-    <w:p>
-      <w:pPr>
-        <w:spacing w:after="0" w:line="276" w:lineRule="auto"/>
+        </w:rPr>
+        <w:t>Algorithm Description</w:t>
+      </w:r>
+    </w:p>
+    <w:p>
+      <w:pPr>
+        <w:spacing w:line="276" w:lineRule="auto"/>
+        <w:rPr>
+          <w:rFonts w:ascii="Times New Roman" w:hAnsi="Times New Roman" w:cs="Times New Roman"/>
+          <w:color w:val="000000"/>
+          <w:sz w:val="24"/>
+          <w:szCs w:val="24"/>
+        </w:rPr>
+      </w:pPr>
+    </w:p>
+    <w:p>
+      <w:pPr>
+        <w:spacing w:line="276" w:lineRule="auto"/>
         <w:ind w:left="720"/>
         <w:rPr>
-          <w:rFonts w:ascii="Times New Roman" w:eastAsia="Times New Roman" w:hAnsi="Times New Roman" w:cs="Times New Roman"/>
-          <w:color w:val="000000"/>
-          <w:sz w:val="24"/>
-          <w:szCs w:val="24"/>
-          <w:lang w:eastAsia="en-AU"/>
-        </w:rPr>
-      </w:pPr>
-    </w:p>
-    <w:p>
-      <w:pPr>
-        <w:spacing w:after="0" w:line="276" w:lineRule="auto"/>
-        <w:rPr>
-          <w:rFonts w:ascii="Times New Roman" w:eastAsia="Times New Roman" w:hAnsi="Times New Roman" w:cs="Times New Roman"/>
-          <w:color w:val="000000"/>
-          <w:sz w:val="24"/>
-          <w:szCs w:val="24"/>
-          <w:lang w:eastAsia="en-AU"/>
-        </w:rPr>
-      </w:pPr>
-    </w:p>
-    <w:p>
-      <w:pPr>
-        <w:spacing w:after="0" w:line="276" w:lineRule="auto"/>
+          <w:rFonts w:ascii="Times New Roman" w:hAnsi="Times New Roman" w:cs="Times New Roman"/>
+          <w:color w:val="000000"/>
+          <w:sz w:val="24"/>
+          <w:szCs w:val="24"/>
+        </w:rPr>
+      </w:pPr>
+      <w:r>
+        <w:rPr>
+          <w:rFonts w:ascii="Times New Roman" w:hAnsi="Times New Roman" w:cs="Times New Roman"/>
+          <w:color w:val="000000"/>
+          <w:sz w:val="24"/>
+          <w:szCs w:val="24"/>
+        </w:rPr>
+        <w:t xml:space="preserve">The algorithm, when given a job and a set of servers as the input, searches for the </w:t>
+      </w:r>
+      <w:r>
+        <w:rPr>
+          <w:rFonts w:ascii="Times New Roman" w:hAnsi="Times New Roman" w:cs="Times New Roman"/>
+          <w:color w:val="000000"/>
+          <w:sz w:val="24"/>
+          <w:szCs w:val="24"/>
+        </w:rPr>
+        <w:t>server with the highest core count to schedule the job; if two or more servers provide the same resources, the first one is chosen for scheduling. When there are no available servers that are able to run the job, it is scheduled to the server with the highest core count capable of running it.</w:t>
+      </w:r>
+    </w:p>
+    <w:p>
+      <w:pPr>
+        <w:spacing w:line="276" w:lineRule="auto"/>
+        <w:ind w:left="720"/>
+        <w:rPr>
+          <w:rFonts w:ascii="Times New Roman" w:hAnsi="Times New Roman" w:cs="Times New Roman"/>
+          <w:color w:val="000000"/>
+          <w:sz w:val="24"/>
+          <w:szCs w:val="24"/>
+        </w:rPr>
+      </w:pPr>
+      <w:r>
+        <w:rPr>
+          <w:rFonts w:ascii="Times New Roman" w:hAnsi="Times New Roman" w:cs="Times New Roman"/>
+          <w:color w:val="000000"/>
+          <w:sz w:val="24"/>
+          <w:szCs w:val="24"/>
+        </w:rPr>
+        <w:t>The following scheduling scenario</w:t>
+      </w:r>
+      <w:r>
+        <w:rPr>
+          <w:rFonts w:ascii="Times New Roman" w:hAnsi="Times New Roman" w:cs="Times New Roman"/>
+          <w:color w:val="000000"/>
+          <w:sz w:val="24"/>
+          <w:szCs w:val="24"/>
+        </w:rPr>
+        <w:t xml:space="preserve"> will provide an example of the algorithm’s functioning.</w:t>
+      </w:r>
+    </w:p>
+    <w:p>
+      <w:pPr>
+        <w:spacing w:line="276" w:lineRule="auto"/>
+        <w:ind w:left="720"/>
+        <w:rPr>
+          <w:rFonts w:ascii="Times New Roman" w:hAnsi="Times New Roman" w:cs="Times New Roman"/>
+          <w:color w:val="000000"/>
+          <w:sz w:val="24"/>
+          <w:szCs w:val="24"/>
+        </w:rPr>
+      </w:pPr>
+      <w:r>
+        <w:rPr>
+          <w:rFonts w:ascii="Times New Roman" w:hAnsi="Times New Roman" w:cs="Times New Roman"/>
+          <w:color w:val="000000"/>
+          <w:sz w:val="24"/>
+          <w:szCs w:val="24"/>
+        </w:rPr>
+        <w:t>Configuration:</w:t>
+      </w:r>
+    </w:p>
+    <w:p>
+      <w:pPr>
+        <w:pStyle w:val="Paragrafoelenco"/>
+        <w:numPr>
+          <w:ilvl w:val="0"/>
+          <w:numId w:val="4"/>
+        </w:numPr>
+        <w:spacing w:line="276" w:lineRule="auto"/>
+        <w:rPr>
+          <w:rFonts w:ascii="Times New Roman" w:hAnsi="Times New Roman" w:cs="Times New Roman"/>
+          <w:color w:val="000000"/>
+          <w:sz w:val="24"/>
+          <w:szCs w:val="24"/>
+        </w:rPr>
+      </w:pPr>
+      <w:r>
+        <w:rPr>
+          <w:rFonts w:ascii="Times New Roman" w:hAnsi="Times New Roman" w:cs="Times New Roman"/>
+          <w:color w:val="000000"/>
+          <w:sz w:val="24"/>
+          <w:szCs w:val="24"/>
+        </w:rPr>
+        <w:t xml:space="preserve">Server 1: </w:t>
+      </w:r>
+      <w:proofErr w:type="spellStart"/>
+      <w:r>
+        <w:rPr>
+          <w:rFonts w:ascii="Times New Roman" w:hAnsi="Times New Roman" w:cs="Times New Roman"/>
+          <w:color w:val="000000"/>
+          <w:sz w:val="24"/>
+          <w:szCs w:val="24"/>
+        </w:rPr>
+        <w:t>bootupTime</w:t>
+      </w:r>
+      <w:proofErr w:type="spellEnd"/>
+      <w:r>
+        <w:rPr>
+          <w:rFonts w:ascii="Times New Roman" w:hAnsi="Times New Roman" w:cs="Times New Roman"/>
+          <w:color w:val="000000"/>
+          <w:sz w:val="24"/>
+          <w:szCs w:val="24"/>
+        </w:rPr>
+        <w:t xml:space="preserve">=”40”, </w:t>
+      </w:r>
+      <w:proofErr w:type="spellStart"/>
+      <w:r>
+        <w:rPr>
+          <w:rFonts w:ascii="Times New Roman" w:hAnsi="Times New Roman" w:cs="Times New Roman"/>
+          <w:color w:val="000000"/>
+          <w:sz w:val="24"/>
+          <w:szCs w:val="24"/>
+        </w:rPr>
+        <w:t>hourlyRate</w:t>
+      </w:r>
+      <w:proofErr w:type="spellEnd"/>
+      <w:r>
+        <w:rPr>
+          <w:rFonts w:ascii="Times New Roman" w:hAnsi="Times New Roman" w:cs="Times New Roman"/>
+          <w:color w:val="000000"/>
+          <w:sz w:val="24"/>
+          <w:szCs w:val="24"/>
+        </w:rPr>
+        <w:t xml:space="preserve">=”0.4”, </w:t>
+      </w:r>
+      <w:proofErr w:type="spellStart"/>
+      <w:r>
+        <w:rPr>
+          <w:rFonts w:ascii="Times New Roman" w:hAnsi="Times New Roman" w:cs="Times New Roman"/>
+          <w:color w:val="000000"/>
+          <w:sz w:val="24"/>
+          <w:szCs w:val="24"/>
+        </w:rPr>
+        <w:t>coreCount</w:t>
+      </w:r>
+      <w:proofErr w:type="spellEnd"/>
+      <w:r>
+        <w:rPr>
+          <w:rFonts w:ascii="Times New Roman" w:hAnsi="Times New Roman" w:cs="Times New Roman"/>
+          <w:color w:val="000000"/>
+          <w:sz w:val="24"/>
+          <w:szCs w:val="24"/>
+        </w:rPr>
+        <w:t>=”1”, memory=”4000” disk=”32000”</w:t>
+      </w:r>
+    </w:p>
+    <w:p>
+      <w:pPr>
+        <w:pStyle w:val="Paragrafoelenco"/>
+        <w:numPr>
+          <w:ilvl w:val="0"/>
+          <w:numId w:val="4"/>
+        </w:numPr>
+        <w:spacing w:line="276" w:lineRule="auto"/>
+        <w:rPr>
+          <w:rFonts w:ascii="Times New Roman" w:hAnsi="Times New Roman" w:cs="Times New Roman"/>
+          <w:color w:val="000000"/>
+          <w:sz w:val="24"/>
+          <w:szCs w:val="24"/>
+        </w:rPr>
+      </w:pPr>
+      <w:r>
+        <w:rPr>
+          <w:rFonts w:ascii="Times New Roman" w:hAnsi="Times New Roman" w:cs="Times New Roman"/>
+          <w:color w:val="000000"/>
+          <w:sz w:val="24"/>
+          <w:szCs w:val="24"/>
+        </w:rPr>
+        <w:t xml:space="preserve">Server </w:t>
+      </w:r>
+      <w:r>
+        <w:rPr>
+          <w:rFonts w:ascii="Times New Roman" w:hAnsi="Times New Roman" w:cs="Times New Roman"/>
+          <w:color w:val="000000"/>
+          <w:sz w:val="24"/>
+          <w:szCs w:val="24"/>
+        </w:rPr>
+        <w:t>2</w:t>
+      </w:r>
+      <w:r>
+        <w:rPr>
+          <w:rFonts w:ascii="Times New Roman" w:hAnsi="Times New Roman" w:cs="Times New Roman"/>
+          <w:color w:val="000000"/>
+          <w:sz w:val="24"/>
+          <w:szCs w:val="24"/>
+        </w:rPr>
+        <w:t xml:space="preserve">: </w:t>
+      </w:r>
+      <w:proofErr w:type="spellStart"/>
+      <w:r>
+        <w:rPr>
+          <w:rFonts w:ascii="Times New Roman" w:hAnsi="Times New Roman" w:cs="Times New Roman"/>
+          <w:color w:val="000000"/>
+          <w:sz w:val="24"/>
+          <w:szCs w:val="24"/>
+        </w:rPr>
+        <w:t>bootupTime</w:t>
+      </w:r>
+      <w:proofErr w:type="spellEnd"/>
+      <w:r>
+        <w:rPr>
+          <w:rFonts w:ascii="Times New Roman" w:hAnsi="Times New Roman" w:cs="Times New Roman"/>
+          <w:color w:val="000000"/>
+          <w:sz w:val="24"/>
+          <w:szCs w:val="24"/>
+        </w:rPr>
+        <w:t xml:space="preserve">=”40”, </w:t>
+      </w:r>
+      <w:proofErr w:type="spellStart"/>
+      <w:r>
+        <w:rPr>
+          <w:rFonts w:ascii="Times New Roman" w:hAnsi="Times New Roman" w:cs="Times New Roman"/>
+          <w:color w:val="000000"/>
+          <w:sz w:val="24"/>
+          <w:szCs w:val="24"/>
+        </w:rPr>
+        <w:t>hourlyRate</w:t>
+      </w:r>
+      <w:proofErr w:type="spellEnd"/>
+      <w:r>
+        <w:rPr>
+          <w:rFonts w:ascii="Times New Roman" w:hAnsi="Times New Roman" w:cs="Times New Roman"/>
+          <w:color w:val="000000"/>
+          <w:sz w:val="24"/>
+          <w:szCs w:val="24"/>
+        </w:rPr>
+        <w:t xml:space="preserve">=”0.4”, </w:t>
+      </w:r>
+      <w:proofErr w:type="spellStart"/>
+      <w:r>
+        <w:rPr>
+          <w:rFonts w:ascii="Times New Roman" w:hAnsi="Times New Roman" w:cs="Times New Roman"/>
+          <w:color w:val="000000"/>
+          <w:sz w:val="24"/>
+          <w:szCs w:val="24"/>
+        </w:rPr>
+        <w:t>coreCount</w:t>
+      </w:r>
+      <w:proofErr w:type="spellEnd"/>
+      <w:r>
+        <w:rPr>
+          <w:rFonts w:ascii="Times New Roman" w:hAnsi="Times New Roman" w:cs="Times New Roman"/>
+          <w:color w:val="000000"/>
+          <w:sz w:val="24"/>
+          <w:szCs w:val="24"/>
+        </w:rPr>
+        <w:t>=”</w:t>
+      </w:r>
+      <w:r>
+        <w:rPr>
+          <w:rFonts w:ascii="Times New Roman" w:hAnsi="Times New Roman" w:cs="Times New Roman"/>
+          <w:color w:val="000000"/>
+          <w:sz w:val="24"/>
+          <w:szCs w:val="24"/>
+        </w:rPr>
+        <w:t>2</w:t>
+      </w:r>
+      <w:r>
+        <w:rPr>
+          <w:rFonts w:ascii="Times New Roman" w:hAnsi="Times New Roman" w:cs="Times New Roman"/>
+          <w:color w:val="000000"/>
+          <w:sz w:val="24"/>
+          <w:szCs w:val="24"/>
+        </w:rPr>
+        <w:t>”, memory=”</w:t>
+      </w:r>
+      <w:r>
+        <w:rPr>
+          <w:rFonts w:ascii="Times New Roman" w:hAnsi="Times New Roman" w:cs="Times New Roman"/>
+          <w:color w:val="000000"/>
+          <w:sz w:val="24"/>
+          <w:szCs w:val="24"/>
+        </w:rPr>
+        <w:t>8</w:t>
+      </w:r>
+      <w:r>
+        <w:rPr>
+          <w:rFonts w:ascii="Times New Roman" w:hAnsi="Times New Roman" w:cs="Times New Roman"/>
+          <w:color w:val="000000"/>
+          <w:sz w:val="24"/>
+          <w:szCs w:val="24"/>
+        </w:rPr>
+        <w:t>000” disk=”</w:t>
+      </w:r>
+      <w:r>
+        <w:rPr>
+          <w:rFonts w:ascii="Times New Roman" w:hAnsi="Times New Roman" w:cs="Times New Roman"/>
+          <w:color w:val="000000"/>
+          <w:sz w:val="24"/>
+          <w:szCs w:val="24"/>
+        </w:rPr>
+        <w:t>64</w:t>
+      </w:r>
+      <w:r>
+        <w:rPr>
+          <w:rFonts w:ascii="Times New Roman" w:hAnsi="Times New Roman" w:cs="Times New Roman"/>
+          <w:color w:val="000000"/>
+          <w:sz w:val="24"/>
+          <w:szCs w:val="24"/>
+        </w:rPr>
+        <w:t>000”</w:t>
+      </w:r>
+    </w:p>
+    <w:p>
+      <w:pPr>
+        <w:pStyle w:val="Paragrafoelenco"/>
+        <w:numPr>
+          <w:ilvl w:val="0"/>
+          <w:numId w:val="4"/>
+        </w:numPr>
+        <w:spacing w:line="276" w:lineRule="auto"/>
+        <w:rPr>
+          <w:rFonts w:ascii="Times New Roman" w:hAnsi="Times New Roman" w:cs="Times New Roman"/>
+          <w:color w:val="000000"/>
+          <w:sz w:val="24"/>
+          <w:szCs w:val="24"/>
+        </w:rPr>
+      </w:pPr>
+      <w:r>
+        <w:rPr>
+          <w:rFonts w:ascii="Times New Roman" w:hAnsi="Times New Roman" w:cs="Times New Roman"/>
+          <w:color w:val="000000"/>
+          <w:sz w:val="24"/>
+          <w:szCs w:val="24"/>
+        </w:rPr>
+        <w:t xml:space="preserve">Server </w:t>
+      </w:r>
+      <w:r>
+        <w:rPr>
+          <w:rFonts w:ascii="Times New Roman" w:hAnsi="Times New Roman" w:cs="Times New Roman"/>
+          <w:color w:val="000000"/>
+          <w:sz w:val="24"/>
+          <w:szCs w:val="24"/>
+        </w:rPr>
+        <w:t>3</w:t>
+      </w:r>
+      <w:r>
+        <w:rPr>
+          <w:rFonts w:ascii="Times New Roman" w:hAnsi="Times New Roman" w:cs="Times New Roman"/>
+          <w:color w:val="000000"/>
+          <w:sz w:val="24"/>
+          <w:szCs w:val="24"/>
+        </w:rPr>
+        <w:t xml:space="preserve">: </w:t>
+      </w:r>
+      <w:proofErr w:type="spellStart"/>
+      <w:r>
+        <w:rPr>
+          <w:rFonts w:ascii="Times New Roman" w:hAnsi="Times New Roman" w:cs="Times New Roman"/>
+          <w:color w:val="000000"/>
+          <w:sz w:val="24"/>
+          <w:szCs w:val="24"/>
+        </w:rPr>
+        <w:t>bootupTime</w:t>
+      </w:r>
+      <w:proofErr w:type="spellEnd"/>
+      <w:r>
+        <w:rPr>
+          <w:rFonts w:ascii="Times New Roman" w:hAnsi="Times New Roman" w:cs="Times New Roman"/>
+          <w:color w:val="000000"/>
+          <w:sz w:val="24"/>
+          <w:szCs w:val="24"/>
+        </w:rPr>
+        <w:t>=”</w:t>
+      </w:r>
+      <w:r>
+        <w:rPr>
+          <w:rFonts w:ascii="Times New Roman" w:hAnsi="Times New Roman" w:cs="Times New Roman"/>
+          <w:color w:val="000000"/>
+          <w:sz w:val="24"/>
+          <w:szCs w:val="24"/>
+        </w:rPr>
+        <w:t>6</w:t>
+      </w:r>
+      <w:r>
+        <w:rPr>
+          <w:rFonts w:ascii="Times New Roman" w:hAnsi="Times New Roman" w:cs="Times New Roman"/>
+          <w:color w:val="000000"/>
+          <w:sz w:val="24"/>
+          <w:szCs w:val="24"/>
+        </w:rPr>
+        <w:t xml:space="preserve">0”, </w:t>
+      </w:r>
+      <w:proofErr w:type="spellStart"/>
+      <w:r>
+        <w:rPr>
+          <w:rFonts w:ascii="Times New Roman" w:hAnsi="Times New Roman" w:cs="Times New Roman"/>
+          <w:color w:val="000000"/>
+          <w:sz w:val="24"/>
+          <w:szCs w:val="24"/>
+        </w:rPr>
+        <w:t>hourlyRate</w:t>
+      </w:r>
+      <w:proofErr w:type="spellEnd"/>
+      <w:r>
+        <w:rPr>
+          <w:rFonts w:ascii="Times New Roman" w:hAnsi="Times New Roman" w:cs="Times New Roman"/>
+          <w:color w:val="000000"/>
+          <w:sz w:val="24"/>
+          <w:szCs w:val="24"/>
+        </w:rPr>
+        <w:t>=”0.</w:t>
+      </w:r>
+      <w:r>
+        <w:rPr>
+          <w:rFonts w:ascii="Times New Roman" w:hAnsi="Times New Roman" w:cs="Times New Roman"/>
+          <w:color w:val="000000"/>
+          <w:sz w:val="24"/>
+          <w:szCs w:val="24"/>
+        </w:rPr>
+        <w:t>8</w:t>
+      </w:r>
+      <w:r>
+        <w:rPr>
+          <w:rFonts w:ascii="Times New Roman" w:hAnsi="Times New Roman" w:cs="Times New Roman"/>
+          <w:color w:val="000000"/>
+          <w:sz w:val="24"/>
+          <w:szCs w:val="24"/>
+        </w:rPr>
+        <w:t xml:space="preserve">”, </w:t>
+      </w:r>
+      <w:proofErr w:type="spellStart"/>
+      <w:r>
+        <w:rPr>
+          <w:rFonts w:ascii="Times New Roman" w:hAnsi="Times New Roman" w:cs="Times New Roman"/>
+          <w:color w:val="000000"/>
+          <w:sz w:val="24"/>
+          <w:szCs w:val="24"/>
+        </w:rPr>
+        <w:t>coreCount</w:t>
+      </w:r>
+      <w:proofErr w:type="spellEnd"/>
+      <w:r>
+        <w:rPr>
+          <w:rFonts w:ascii="Times New Roman" w:hAnsi="Times New Roman" w:cs="Times New Roman"/>
+          <w:color w:val="000000"/>
+          <w:sz w:val="24"/>
+          <w:szCs w:val="24"/>
+        </w:rPr>
+        <w:t>=”</w:t>
+      </w:r>
+      <w:r>
+        <w:rPr>
+          <w:rFonts w:ascii="Times New Roman" w:hAnsi="Times New Roman" w:cs="Times New Roman"/>
+          <w:color w:val="000000"/>
+          <w:sz w:val="24"/>
+          <w:szCs w:val="24"/>
+        </w:rPr>
+        <w:t>4</w:t>
+      </w:r>
+      <w:r>
+        <w:rPr>
+          <w:rFonts w:ascii="Times New Roman" w:hAnsi="Times New Roman" w:cs="Times New Roman"/>
+          <w:color w:val="000000"/>
+          <w:sz w:val="24"/>
+          <w:szCs w:val="24"/>
+        </w:rPr>
+        <w:t>”, memory=”</w:t>
+      </w:r>
+      <w:r>
+        <w:rPr>
+          <w:rFonts w:ascii="Times New Roman" w:hAnsi="Times New Roman" w:cs="Times New Roman"/>
+          <w:color w:val="000000"/>
+          <w:sz w:val="24"/>
+          <w:szCs w:val="24"/>
+        </w:rPr>
+        <w:t>16</w:t>
+      </w:r>
+      <w:r>
+        <w:rPr>
+          <w:rFonts w:ascii="Times New Roman" w:hAnsi="Times New Roman" w:cs="Times New Roman"/>
+          <w:color w:val="000000"/>
+          <w:sz w:val="24"/>
+          <w:szCs w:val="24"/>
+        </w:rPr>
+        <w:t>000” disk=”</w:t>
+      </w:r>
+      <w:r>
+        <w:rPr>
+          <w:rFonts w:ascii="Times New Roman" w:hAnsi="Times New Roman" w:cs="Times New Roman"/>
+          <w:color w:val="000000"/>
+          <w:sz w:val="24"/>
+          <w:szCs w:val="24"/>
+        </w:rPr>
+        <w:t>128</w:t>
+      </w:r>
+      <w:r>
+        <w:rPr>
+          <w:rFonts w:ascii="Times New Roman" w:hAnsi="Times New Roman" w:cs="Times New Roman"/>
+          <w:color w:val="000000"/>
+          <w:sz w:val="24"/>
+          <w:szCs w:val="24"/>
+        </w:rPr>
+        <w:t>000”</w:t>
+      </w:r>
+    </w:p>
+    <w:p>
+      <w:pPr>
+        <w:spacing w:line="276" w:lineRule="auto"/>
+        <w:ind w:left="720"/>
+        <w:rPr>
+          <w:rFonts w:ascii="Times New Roman" w:hAnsi="Times New Roman" w:cs="Times New Roman"/>
+          <w:color w:val="000000"/>
+          <w:sz w:val="24"/>
+          <w:szCs w:val="24"/>
+        </w:rPr>
+      </w:pPr>
+      <w:r>
+        <w:rPr>
+          <w:rFonts w:ascii="Times New Roman" w:hAnsi="Times New Roman" w:cs="Times New Roman"/>
+          <w:color w:val="000000"/>
+          <w:sz w:val="24"/>
+          <w:szCs w:val="24"/>
+        </w:rPr>
+        <w:t>Jobs to schedule:</w:t>
+      </w:r>
+    </w:p>
+    <w:p>
+      <w:pPr>
+        <w:pStyle w:val="Paragrafoelenco"/>
+        <w:numPr>
+          <w:ilvl w:val="0"/>
+          <w:numId w:val="4"/>
+        </w:numPr>
+        <w:spacing w:line="276" w:lineRule="auto"/>
+        <w:rPr>
+          <w:rFonts w:ascii="Times New Roman" w:hAnsi="Times New Roman" w:cs="Times New Roman"/>
+          <w:color w:val="000000"/>
+          <w:sz w:val="24"/>
+          <w:szCs w:val="24"/>
+        </w:rPr>
+      </w:pPr>
+      <w:r>
+        <w:rPr>
+          <w:rFonts w:ascii="Times New Roman" w:hAnsi="Times New Roman" w:cs="Times New Roman"/>
+          <w:color w:val="000000"/>
+          <w:sz w:val="24"/>
+          <w:szCs w:val="24"/>
+        </w:rPr>
+        <w:t xml:space="preserve">Job </w:t>
+      </w:r>
+      <w:r>
+        <w:rPr>
+          <w:rFonts w:ascii="Times New Roman" w:hAnsi="Times New Roman" w:cs="Times New Roman"/>
+          <w:color w:val="000000"/>
+          <w:sz w:val="24"/>
+          <w:szCs w:val="24"/>
+        </w:rPr>
+        <w:t>0</w:t>
+      </w:r>
+      <w:r>
+        <w:rPr>
+          <w:rFonts w:ascii="Times New Roman" w:hAnsi="Times New Roman" w:cs="Times New Roman"/>
+          <w:color w:val="000000"/>
+          <w:sz w:val="24"/>
+          <w:szCs w:val="24"/>
+        </w:rPr>
+        <w:t xml:space="preserve">: </w:t>
+      </w:r>
+      <w:proofErr w:type="spellStart"/>
+      <w:r>
+        <w:rPr>
+          <w:rFonts w:ascii="Times New Roman" w:hAnsi="Times New Roman" w:cs="Times New Roman"/>
+          <w:color w:val="000000"/>
+          <w:sz w:val="24"/>
+          <w:szCs w:val="24"/>
+        </w:rPr>
+        <w:t>coresRequied</w:t>
+      </w:r>
+      <w:proofErr w:type="spellEnd"/>
+      <w:r>
+        <w:rPr>
+          <w:rFonts w:ascii="Times New Roman" w:hAnsi="Times New Roman" w:cs="Times New Roman"/>
+          <w:color w:val="000000"/>
+          <w:sz w:val="24"/>
+          <w:szCs w:val="24"/>
+        </w:rPr>
+        <w:t>=”</w:t>
+      </w:r>
+      <w:proofErr w:type="gramStart"/>
+      <w:r>
+        <w:rPr>
+          <w:rFonts w:ascii="Times New Roman" w:hAnsi="Times New Roman" w:cs="Times New Roman"/>
+          <w:color w:val="000000"/>
+          <w:sz w:val="24"/>
+          <w:szCs w:val="24"/>
+        </w:rPr>
+        <w:t xml:space="preserve">1”  </w:t>
+      </w:r>
+      <w:proofErr w:type="spellStart"/>
+      <w:r>
+        <w:rPr>
+          <w:rFonts w:ascii="Times New Roman" w:hAnsi="Times New Roman" w:cs="Times New Roman"/>
+          <w:color w:val="000000"/>
+          <w:sz w:val="24"/>
+          <w:szCs w:val="24"/>
+        </w:rPr>
+        <w:t>memoryRequired</w:t>
+      </w:r>
+      <w:proofErr w:type="spellEnd"/>
+      <w:proofErr w:type="gramEnd"/>
+      <w:r>
+        <w:rPr>
+          <w:rFonts w:ascii="Times New Roman" w:hAnsi="Times New Roman" w:cs="Times New Roman"/>
+          <w:color w:val="000000"/>
+          <w:sz w:val="24"/>
+          <w:szCs w:val="24"/>
+        </w:rPr>
+        <w:t xml:space="preserve">=”700” </w:t>
+      </w:r>
+      <w:proofErr w:type="spellStart"/>
+      <w:r>
+        <w:rPr>
+          <w:rFonts w:ascii="Times New Roman" w:hAnsi="Times New Roman" w:cs="Times New Roman"/>
+          <w:color w:val="000000"/>
+          <w:sz w:val="24"/>
+          <w:szCs w:val="24"/>
+        </w:rPr>
+        <w:t>diskRequired</w:t>
+      </w:r>
+      <w:proofErr w:type="spellEnd"/>
+      <w:r>
+        <w:rPr>
+          <w:rFonts w:ascii="Times New Roman" w:hAnsi="Times New Roman" w:cs="Times New Roman"/>
+          <w:color w:val="000000"/>
+          <w:sz w:val="24"/>
+          <w:szCs w:val="24"/>
+        </w:rPr>
+        <w:t>= “600”</w:t>
+      </w:r>
+    </w:p>
+    <w:p>
+      <w:pPr>
+        <w:pStyle w:val="Paragrafoelenco"/>
+        <w:numPr>
+          <w:ilvl w:val="0"/>
+          <w:numId w:val="4"/>
+        </w:numPr>
+        <w:spacing w:line="276" w:lineRule="auto"/>
+        <w:rPr>
+          <w:rFonts w:ascii="Times New Roman" w:hAnsi="Times New Roman" w:cs="Times New Roman"/>
+          <w:color w:val="000000"/>
+          <w:sz w:val="24"/>
+          <w:szCs w:val="24"/>
+        </w:rPr>
+      </w:pPr>
+      <w:r>
+        <w:rPr>
+          <w:rFonts w:ascii="Times New Roman" w:hAnsi="Times New Roman" w:cs="Times New Roman"/>
+          <w:color w:val="000000"/>
+          <w:sz w:val="24"/>
+          <w:szCs w:val="24"/>
+        </w:rPr>
+        <w:t xml:space="preserve">Job </w:t>
+      </w:r>
+      <w:r>
+        <w:rPr>
+          <w:rFonts w:ascii="Times New Roman" w:hAnsi="Times New Roman" w:cs="Times New Roman"/>
+          <w:color w:val="000000"/>
+          <w:sz w:val="24"/>
+          <w:szCs w:val="24"/>
+        </w:rPr>
+        <w:t>1</w:t>
+      </w:r>
+      <w:r>
+        <w:rPr>
+          <w:rFonts w:ascii="Times New Roman" w:hAnsi="Times New Roman" w:cs="Times New Roman"/>
+          <w:color w:val="000000"/>
+          <w:sz w:val="24"/>
+          <w:szCs w:val="24"/>
+        </w:rPr>
+        <w:t xml:space="preserve">: </w:t>
+      </w:r>
+      <w:proofErr w:type="spellStart"/>
+      <w:r>
+        <w:rPr>
+          <w:rFonts w:ascii="Times New Roman" w:hAnsi="Times New Roman" w:cs="Times New Roman"/>
+          <w:color w:val="000000"/>
+          <w:sz w:val="24"/>
+          <w:szCs w:val="24"/>
+        </w:rPr>
+        <w:t>coresRequied</w:t>
+      </w:r>
+      <w:proofErr w:type="spellEnd"/>
+      <w:r>
+        <w:rPr>
+          <w:rFonts w:ascii="Times New Roman" w:hAnsi="Times New Roman" w:cs="Times New Roman"/>
+          <w:color w:val="000000"/>
+          <w:sz w:val="24"/>
+          <w:szCs w:val="24"/>
+        </w:rPr>
+        <w:t>=”</w:t>
+      </w:r>
+      <w:proofErr w:type="gramStart"/>
+      <w:r>
+        <w:rPr>
+          <w:rFonts w:ascii="Times New Roman" w:hAnsi="Times New Roman" w:cs="Times New Roman"/>
+          <w:color w:val="000000"/>
+          <w:sz w:val="24"/>
+          <w:szCs w:val="24"/>
+        </w:rPr>
+        <w:t xml:space="preserve">1”  </w:t>
+      </w:r>
+      <w:proofErr w:type="spellStart"/>
+      <w:r>
+        <w:rPr>
+          <w:rFonts w:ascii="Times New Roman" w:hAnsi="Times New Roman" w:cs="Times New Roman"/>
+          <w:color w:val="000000"/>
+          <w:sz w:val="24"/>
+          <w:szCs w:val="24"/>
+        </w:rPr>
+        <w:t>memoryRequired</w:t>
+      </w:r>
+      <w:proofErr w:type="spellEnd"/>
+      <w:proofErr w:type="gramEnd"/>
+      <w:r>
+        <w:rPr>
+          <w:rFonts w:ascii="Times New Roman" w:hAnsi="Times New Roman" w:cs="Times New Roman"/>
+          <w:color w:val="000000"/>
+          <w:sz w:val="24"/>
+          <w:szCs w:val="24"/>
+        </w:rPr>
+        <w:t>=”</w:t>
+      </w:r>
+      <w:r>
+        <w:rPr>
+          <w:rFonts w:ascii="Times New Roman" w:hAnsi="Times New Roman" w:cs="Times New Roman"/>
+          <w:color w:val="000000"/>
+          <w:sz w:val="24"/>
+          <w:szCs w:val="24"/>
+        </w:rPr>
+        <w:t>4</w:t>
+      </w:r>
+      <w:r>
+        <w:rPr>
+          <w:rFonts w:ascii="Times New Roman" w:hAnsi="Times New Roman" w:cs="Times New Roman"/>
+          <w:color w:val="000000"/>
+          <w:sz w:val="24"/>
+          <w:szCs w:val="24"/>
+        </w:rPr>
+        <w:t xml:space="preserve">00” </w:t>
+      </w:r>
+      <w:proofErr w:type="spellStart"/>
+      <w:r>
+        <w:rPr>
+          <w:rFonts w:ascii="Times New Roman" w:hAnsi="Times New Roman" w:cs="Times New Roman"/>
+          <w:color w:val="000000"/>
+          <w:sz w:val="24"/>
+          <w:szCs w:val="24"/>
+        </w:rPr>
+        <w:t>diskRequired</w:t>
+      </w:r>
+      <w:proofErr w:type="spellEnd"/>
+      <w:r>
+        <w:rPr>
+          <w:rFonts w:ascii="Times New Roman" w:hAnsi="Times New Roman" w:cs="Times New Roman"/>
+          <w:color w:val="000000"/>
+          <w:sz w:val="24"/>
+          <w:szCs w:val="24"/>
+        </w:rPr>
+        <w:t>= “</w:t>
+      </w:r>
+      <w:r>
+        <w:rPr>
+          <w:rFonts w:ascii="Times New Roman" w:hAnsi="Times New Roman" w:cs="Times New Roman"/>
+          <w:color w:val="000000"/>
+          <w:sz w:val="24"/>
+          <w:szCs w:val="24"/>
+        </w:rPr>
+        <w:t>8</w:t>
+      </w:r>
+      <w:r>
+        <w:rPr>
+          <w:rFonts w:ascii="Times New Roman" w:hAnsi="Times New Roman" w:cs="Times New Roman"/>
+          <w:color w:val="000000"/>
+          <w:sz w:val="24"/>
+          <w:szCs w:val="24"/>
+        </w:rPr>
+        <w:t>00”</w:t>
+      </w:r>
+    </w:p>
+    <w:p>
+      <w:pPr>
+        <w:pStyle w:val="Paragrafoelenco"/>
+        <w:numPr>
+          <w:ilvl w:val="0"/>
+          <w:numId w:val="4"/>
+        </w:numPr>
+        <w:spacing w:line="276" w:lineRule="auto"/>
+        <w:rPr>
+          <w:rFonts w:ascii="Times New Roman" w:hAnsi="Times New Roman" w:cs="Times New Roman"/>
+          <w:color w:val="000000"/>
+          <w:sz w:val="24"/>
+          <w:szCs w:val="24"/>
+        </w:rPr>
+      </w:pPr>
+      <w:r>
+        <w:rPr>
+          <w:rFonts w:ascii="Times New Roman" w:hAnsi="Times New Roman" w:cs="Times New Roman"/>
+          <w:color w:val="000000"/>
+          <w:sz w:val="24"/>
+          <w:szCs w:val="24"/>
+        </w:rPr>
+        <w:t xml:space="preserve">Job </w:t>
+      </w:r>
+      <w:r>
+        <w:rPr>
+          <w:rFonts w:ascii="Times New Roman" w:hAnsi="Times New Roman" w:cs="Times New Roman"/>
+          <w:color w:val="000000"/>
+          <w:sz w:val="24"/>
+          <w:szCs w:val="24"/>
+        </w:rPr>
+        <w:t>2</w:t>
+      </w:r>
+      <w:r>
+        <w:rPr>
+          <w:rFonts w:ascii="Times New Roman" w:hAnsi="Times New Roman" w:cs="Times New Roman"/>
+          <w:color w:val="000000"/>
+          <w:sz w:val="24"/>
+          <w:szCs w:val="24"/>
+        </w:rPr>
+        <w:t xml:space="preserve">: </w:t>
+      </w:r>
+      <w:proofErr w:type="spellStart"/>
+      <w:r>
+        <w:rPr>
+          <w:rFonts w:ascii="Times New Roman" w:hAnsi="Times New Roman" w:cs="Times New Roman"/>
+          <w:color w:val="000000"/>
+          <w:sz w:val="24"/>
+          <w:szCs w:val="24"/>
+        </w:rPr>
+        <w:t>coresRequied</w:t>
+      </w:r>
+      <w:proofErr w:type="spellEnd"/>
+      <w:r>
+        <w:rPr>
+          <w:rFonts w:ascii="Times New Roman" w:hAnsi="Times New Roman" w:cs="Times New Roman"/>
+          <w:color w:val="000000"/>
+          <w:sz w:val="24"/>
+          <w:szCs w:val="24"/>
+        </w:rPr>
+        <w:t>=”</w:t>
+      </w:r>
+      <w:proofErr w:type="gramStart"/>
+      <w:r>
+        <w:rPr>
+          <w:rFonts w:ascii="Times New Roman" w:hAnsi="Times New Roman" w:cs="Times New Roman"/>
+          <w:color w:val="000000"/>
+          <w:sz w:val="24"/>
+          <w:szCs w:val="24"/>
+        </w:rPr>
+        <w:t>2</w:t>
+      </w:r>
+      <w:r>
+        <w:rPr>
+          <w:rFonts w:ascii="Times New Roman" w:hAnsi="Times New Roman" w:cs="Times New Roman"/>
+          <w:color w:val="000000"/>
+          <w:sz w:val="24"/>
+          <w:szCs w:val="24"/>
+        </w:rPr>
+        <w:t xml:space="preserve">”  </w:t>
+      </w:r>
+      <w:proofErr w:type="spellStart"/>
+      <w:r>
+        <w:rPr>
+          <w:rFonts w:ascii="Times New Roman" w:hAnsi="Times New Roman" w:cs="Times New Roman"/>
+          <w:color w:val="000000"/>
+          <w:sz w:val="24"/>
+          <w:szCs w:val="24"/>
+        </w:rPr>
+        <w:t>memoryRequired</w:t>
+      </w:r>
+      <w:proofErr w:type="spellEnd"/>
+      <w:proofErr w:type="gramEnd"/>
+      <w:r>
+        <w:rPr>
+          <w:rFonts w:ascii="Times New Roman" w:hAnsi="Times New Roman" w:cs="Times New Roman"/>
+          <w:color w:val="000000"/>
+          <w:sz w:val="24"/>
+          <w:szCs w:val="24"/>
+        </w:rPr>
+        <w:t>=”</w:t>
+      </w:r>
+      <w:r>
+        <w:rPr>
+          <w:rFonts w:ascii="Times New Roman" w:hAnsi="Times New Roman" w:cs="Times New Roman"/>
+          <w:color w:val="000000"/>
+          <w:sz w:val="24"/>
+          <w:szCs w:val="24"/>
+        </w:rPr>
+        <w:t>9</w:t>
+      </w:r>
+      <w:r>
+        <w:rPr>
+          <w:rFonts w:ascii="Times New Roman" w:hAnsi="Times New Roman" w:cs="Times New Roman"/>
+          <w:color w:val="000000"/>
+          <w:sz w:val="24"/>
+          <w:szCs w:val="24"/>
+        </w:rPr>
+        <w:t xml:space="preserve">00” </w:t>
+      </w:r>
+      <w:proofErr w:type="spellStart"/>
+      <w:r>
+        <w:rPr>
+          <w:rFonts w:ascii="Times New Roman" w:hAnsi="Times New Roman" w:cs="Times New Roman"/>
+          <w:color w:val="000000"/>
+          <w:sz w:val="24"/>
+          <w:szCs w:val="24"/>
+        </w:rPr>
+        <w:t>diskRequired</w:t>
+      </w:r>
+      <w:proofErr w:type="spellEnd"/>
+      <w:r>
+        <w:rPr>
+          <w:rFonts w:ascii="Times New Roman" w:hAnsi="Times New Roman" w:cs="Times New Roman"/>
+          <w:color w:val="000000"/>
+          <w:sz w:val="24"/>
+          <w:szCs w:val="24"/>
+        </w:rPr>
+        <w:t>= “</w:t>
+      </w:r>
+      <w:r>
+        <w:rPr>
+          <w:rFonts w:ascii="Times New Roman" w:hAnsi="Times New Roman" w:cs="Times New Roman"/>
+          <w:color w:val="000000"/>
+          <w:sz w:val="24"/>
+          <w:szCs w:val="24"/>
+        </w:rPr>
+        <w:t>1</w:t>
+      </w:r>
+      <w:r>
+        <w:rPr>
+          <w:rFonts w:ascii="Times New Roman" w:hAnsi="Times New Roman" w:cs="Times New Roman"/>
+          <w:color w:val="000000"/>
+          <w:sz w:val="24"/>
+          <w:szCs w:val="24"/>
+        </w:rPr>
+        <w:t>600”</w:t>
+      </w:r>
+    </w:p>
+    <w:p>
+      <w:pPr>
+        <w:pStyle w:val="Paragrafoelenco"/>
+        <w:numPr>
+          <w:ilvl w:val="0"/>
+          <w:numId w:val="4"/>
+        </w:numPr>
+        <w:spacing w:line="276" w:lineRule="auto"/>
+        <w:rPr>
+          <w:rFonts w:ascii="Times New Roman" w:hAnsi="Times New Roman" w:cs="Times New Roman"/>
+          <w:color w:val="000000"/>
+          <w:sz w:val="24"/>
+          <w:szCs w:val="24"/>
+        </w:rPr>
+      </w:pPr>
+      <w:r>
+        <w:rPr>
+          <w:rFonts w:ascii="Times New Roman" w:hAnsi="Times New Roman" w:cs="Times New Roman"/>
+          <w:color w:val="000000"/>
+          <w:sz w:val="24"/>
+          <w:szCs w:val="24"/>
+        </w:rPr>
+        <w:t xml:space="preserve">Job </w:t>
+      </w:r>
+      <w:r>
+        <w:rPr>
+          <w:rFonts w:ascii="Times New Roman" w:hAnsi="Times New Roman" w:cs="Times New Roman"/>
+          <w:color w:val="000000"/>
+          <w:sz w:val="24"/>
+          <w:szCs w:val="24"/>
+        </w:rPr>
+        <w:t>3</w:t>
+      </w:r>
+      <w:r>
+        <w:rPr>
+          <w:rFonts w:ascii="Times New Roman" w:hAnsi="Times New Roman" w:cs="Times New Roman"/>
+          <w:color w:val="000000"/>
+          <w:sz w:val="24"/>
+          <w:szCs w:val="24"/>
+        </w:rPr>
+        <w:t xml:space="preserve">: </w:t>
+      </w:r>
+      <w:proofErr w:type="spellStart"/>
+      <w:r>
+        <w:rPr>
+          <w:rFonts w:ascii="Times New Roman" w:hAnsi="Times New Roman" w:cs="Times New Roman"/>
+          <w:color w:val="000000"/>
+          <w:sz w:val="24"/>
+          <w:szCs w:val="24"/>
+        </w:rPr>
+        <w:t>coresRequied</w:t>
+      </w:r>
+      <w:proofErr w:type="spellEnd"/>
+      <w:r>
+        <w:rPr>
+          <w:rFonts w:ascii="Times New Roman" w:hAnsi="Times New Roman" w:cs="Times New Roman"/>
+          <w:color w:val="000000"/>
+          <w:sz w:val="24"/>
+          <w:szCs w:val="24"/>
+        </w:rPr>
+        <w:t>=”</w:t>
+      </w:r>
+      <w:proofErr w:type="gramStart"/>
+      <w:r>
+        <w:rPr>
+          <w:rFonts w:ascii="Times New Roman" w:hAnsi="Times New Roman" w:cs="Times New Roman"/>
+          <w:color w:val="000000"/>
+          <w:sz w:val="24"/>
+          <w:szCs w:val="24"/>
+        </w:rPr>
+        <w:t>2</w:t>
+      </w:r>
+      <w:r>
+        <w:rPr>
+          <w:rFonts w:ascii="Times New Roman" w:hAnsi="Times New Roman" w:cs="Times New Roman"/>
+          <w:color w:val="000000"/>
+          <w:sz w:val="24"/>
+          <w:szCs w:val="24"/>
+        </w:rPr>
+        <w:t xml:space="preserve">”  </w:t>
+      </w:r>
+      <w:proofErr w:type="spellStart"/>
+      <w:r>
+        <w:rPr>
+          <w:rFonts w:ascii="Times New Roman" w:hAnsi="Times New Roman" w:cs="Times New Roman"/>
+          <w:color w:val="000000"/>
+          <w:sz w:val="24"/>
+          <w:szCs w:val="24"/>
+        </w:rPr>
+        <w:t>memoryRequired</w:t>
+      </w:r>
+      <w:proofErr w:type="spellEnd"/>
+      <w:proofErr w:type="gramEnd"/>
+      <w:r>
+        <w:rPr>
+          <w:rFonts w:ascii="Times New Roman" w:hAnsi="Times New Roman" w:cs="Times New Roman"/>
+          <w:color w:val="000000"/>
+          <w:sz w:val="24"/>
+          <w:szCs w:val="24"/>
+        </w:rPr>
+        <w:t>=”</w:t>
+      </w:r>
+      <w:r>
+        <w:rPr>
+          <w:rFonts w:ascii="Times New Roman" w:hAnsi="Times New Roman" w:cs="Times New Roman"/>
+          <w:color w:val="000000"/>
+          <w:sz w:val="24"/>
+          <w:szCs w:val="24"/>
+        </w:rPr>
+        <w:t>5</w:t>
+      </w:r>
+      <w:r>
+        <w:rPr>
+          <w:rFonts w:ascii="Times New Roman" w:hAnsi="Times New Roman" w:cs="Times New Roman"/>
+          <w:color w:val="000000"/>
+          <w:sz w:val="24"/>
+          <w:szCs w:val="24"/>
+        </w:rPr>
+        <w:t xml:space="preserve">00” </w:t>
+      </w:r>
+      <w:proofErr w:type="spellStart"/>
+      <w:r>
+        <w:rPr>
+          <w:rFonts w:ascii="Times New Roman" w:hAnsi="Times New Roman" w:cs="Times New Roman"/>
+          <w:color w:val="000000"/>
+          <w:sz w:val="24"/>
+          <w:szCs w:val="24"/>
+        </w:rPr>
+        <w:t>diskRequired</w:t>
+      </w:r>
+      <w:proofErr w:type="spellEnd"/>
+      <w:r>
+        <w:rPr>
+          <w:rFonts w:ascii="Times New Roman" w:hAnsi="Times New Roman" w:cs="Times New Roman"/>
+          <w:color w:val="000000"/>
+          <w:sz w:val="24"/>
+          <w:szCs w:val="24"/>
+        </w:rPr>
+        <w:t>= “</w:t>
+      </w:r>
+      <w:r>
+        <w:rPr>
+          <w:rFonts w:ascii="Times New Roman" w:hAnsi="Times New Roman" w:cs="Times New Roman"/>
+          <w:color w:val="000000"/>
+          <w:sz w:val="24"/>
+          <w:szCs w:val="24"/>
+        </w:rPr>
+        <w:t>33</w:t>
+      </w:r>
+      <w:r>
+        <w:rPr>
+          <w:rFonts w:ascii="Times New Roman" w:hAnsi="Times New Roman" w:cs="Times New Roman"/>
+          <w:color w:val="000000"/>
+          <w:sz w:val="24"/>
+          <w:szCs w:val="24"/>
+        </w:rPr>
+        <w:t>00”</w:t>
+      </w:r>
+    </w:p>
+    <w:p>
+      <w:pPr>
+        <w:pStyle w:val="Paragrafoelenco"/>
+        <w:numPr>
+          <w:ilvl w:val="0"/>
+          <w:numId w:val="4"/>
+        </w:numPr>
+        <w:spacing w:line="276" w:lineRule="auto"/>
+        <w:rPr>
+          <w:rFonts w:ascii="Times New Roman" w:hAnsi="Times New Roman" w:cs="Times New Roman"/>
+          <w:color w:val="000000"/>
+          <w:sz w:val="24"/>
+          <w:szCs w:val="24"/>
+        </w:rPr>
+      </w:pPr>
+      <w:r>
+        <w:rPr>
+          <w:rFonts w:ascii="Times New Roman" w:hAnsi="Times New Roman" w:cs="Times New Roman"/>
+          <w:color w:val="000000"/>
+          <w:sz w:val="24"/>
+          <w:szCs w:val="24"/>
+        </w:rPr>
+        <w:t xml:space="preserve">Job </w:t>
+      </w:r>
+      <w:r>
+        <w:rPr>
+          <w:rFonts w:ascii="Times New Roman" w:hAnsi="Times New Roman" w:cs="Times New Roman"/>
+          <w:color w:val="000000"/>
+          <w:sz w:val="24"/>
+          <w:szCs w:val="24"/>
+        </w:rPr>
+        <w:t>4</w:t>
+      </w:r>
+      <w:r>
+        <w:rPr>
+          <w:rFonts w:ascii="Times New Roman" w:hAnsi="Times New Roman" w:cs="Times New Roman"/>
+          <w:color w:val="000000"/>
+          <w:sz w:val="24"/>
+          <w:szCs w:val="24"/>
+        </w:rPr>
+        <w:t xml:space="preserve">: </w:t>
+      </w:r>
+      <w:proofErr w:type="spellStart"/>
+      <w:r>
+        <w:rPr>
+          <w:rFonts w:ascii="Times New Roman" w:hAnsi="Times New Roman" w:cs="Times New Roman"/>
+          <w:color w:val="000000"/>
+          <w:sz w:val="24"/>
+          <w:szCs w:val="24"/>
+        </w:rPr>
+        <w:t>coresRequied</w:t>
+      </w:r>
+      <w:proofErr w:type="spellEnd"/>
+      <w:r>
+        <w:rPr>
+          <w:rFonts w:ascii="Times New Roman" w:hAnsi="Times New Roman" w:cs="Times New Roman"/>
+          <w:color w:val="000000"/>
+          <w:sz w:val="24"/>
+          <w:szCs w:val="24"/>
+        </w:rPr>
+        <w:t>=”</w:t>
+      </w:r>
+      <w:proofErr w:type="gramStart"/>
+      <w:r>
+        <w:rPr>
+          <w:rFonts w:ascii="Times New Roman" w:hAnsi="Times New Roman" w:cs="Times New Roman"/>
+          <w:color w:val="000000"/>
+          <w:sz w:val="24"/>
+          <w:szCs w:val="24"/>
+        </w:rPr>
+        <w:t>4</w:t>
+      </w:r>
+      <w:r>
+        <w:rPr>
+          <w:rFonts w:ascii="Times New Roman" w:hAnsi="Times New Roman" w:cs="Times New Roman"/>
+          <w:color w:val="000000"/>
+          <w:sz w:val="24"/>
+          <w:szCs w:val="24"/>
+        </w:rPr>
+        <w:t xml:space="preserve">”  </w:t>
+      </w:r>
+      <w:proofErr w:type="spellStart"/>
+      <w:r>
+        <w:rPr>
+          <w:rFonts w:ascii="Times New Roman" w:hAnsi="Times New Roman" w:cs="Times New Roman"/>
+          <w:color w:val="000000"/>
+          <w:sz w:val="24"/>
+          <w:szCs w:val="24"/>
+        </w:rPr>
+        <w:t>memoryRequired</w:t>
+      </w:r>
+      <w:proofErr w:type="spellEnd"/>
+      <w:proofErr w:type="gramEnd"/>
+      <w:r>
+        <w:rPr>
+          <w:rFonts w:ascii="Times New Roman" w:hAnsi="Times New Roman" w:cs="Times New Roman"/>
+          <w:color w:val="000000"/>
+          <w:sz w:val="24"/>
+          <w:szCs w:val="24"/>
+        </w:rPr>
+        <w:t>=”</w:t>
+      </w:r>
+      <w:r>
+        <w:rPr>
+          <w:rFonts w:ascii="Times New Roman" w:hAnsi="Times New Roman" w:cs="Times New Roman"/>
+          <w:color w:val="000000"/>
+          <w:sz w:val="24"/>
+          <w:szCs w:val="24"/>
+        </w:rPr>
+        <w:t>16</w:t>
+      </w:r>
+      <w:r>
+        <w:rPr>
+          <w:rFonts w:ascii="Times New Roman" w:hAnsi="Times New Roman" w:cs="Times New Roman"/>
+          <w:color w:val="000000"/>
+          <w:sz w:val="24"/>
+          <w:szCs w:val="24"/>
+        </w:rPr>
+        <w:t xml:space="preserve">00” </w:t>
+      </w:r>
+      <w:proofErr w:type="spellStart"/>
+      <w:r>
+        <w:rPr>
+          <w:rFonts w:ascii="Times New Roman" w:hAnsi="Times New Roman" w:cs="Times New Roman"/>
+          <w:color w:val="000000"/>
+          <w:sz w:val="24"/>
+          <w:szCs w:val="24"/>
+        </w:rPr>
+        <w:t>diskRequired</w:t>
+      </w:r>
+      <w:proofErr w:type="spellEnd"/>
+      <w:r>
+        <w:rPr>
+          <w:rFonts w:ascii="Times New Roman" w:hAnsi="Times New Roman" w:cs="Times New Roman"/>
+          <w:color w:val="000000"/>
+          <w:sz w:val="24"/>
+          <w:szCs w:val="24"/>
+        </w:rPr>
+        <w:t>= “</w:t>
+      </w:r>
+      <w:r>
+        <w:rPr>
+          <w:rFonts w:ascii="Times New Roman" w:hAnsi="Times New Roman" w:cs="Times New Roman"/>
+          <w:color w:val="000000"/>
+          <w:sz w:val="24"/>
+          <w:szCs w:val="24"/>
+        </w:rPr>
+        <w:t>4</w:t>
+      </w:r>
+      <w:r>
+        <w:rPr>
+          <w:rFonts w:ascii="Times New Roman" w:hAnsi="Times New Roman" w:cs="Times New Roman"/>
+          <w:color w:val="000000"/>
+          <w:sz w:val="24"/>
+          <w:szCs w:val="24"/>
+        </w:rPr>
+        <w:t>600”</w:t>
+      </w:r>
+    </w:p>
+    <w:p>
+      <w:pPr>
+        <w:spacing w:line="276" w:lineRule="auto"/>
+        <w:ind w:left="720"/>
+        <w:rPr>
+          <w:rFonts w:ascii="Times New Roman" w:hAnsi="Times New Roman" w:cs="Times New Roman"/>
+          <w:color w:val="000000"/>
+          <w:sz w:val="24"/>
+          <w:szCs w:val="24"/>
+        </w:rPr>
+      </w:pPr>
+      <w:r>
+        <w:rPr>
+          <w:rFonts w:ascii="Times New Roman" w:hAnsi="Times New Roman" w:cs="Times New Roman"/>
+          <w:color w:val="000000"/>
+          <w:sz w:val="24"/>
+          <w:szCs w:val="24"/>
+        </w:rPr>
+        <w:t>Actors:</w:t>
+      </w:r>
+    </w:p>
+    <w:p>
+      <w:pPr>
+        <w:spacing w:line="276" w:lineRule="auto"/>
+        <w:ind w:left="720"/>
+        <w:rPr>
+          <w:rFonts w:ascii="Times New Roman" w:hAnsi="Times New Roman" w:cs="Times New Roman"/>
+          <w:color w:val="000000"/>
+          <w:sz w:val="24"/>
+          <w:szCs w:val="24"/>
+        </w:rPr>
+      </w:pPr>
+      <w:r>
+        <w:rPr>
+          <w:rFonts w:ascii="Times New Roman" w:hAnsi="Times New Roman" w:cs="Times New Roman"/>
+          <w:color w:val="000000"/>
+          <w:sz w:val="24"/>
+          <w:szCs w:val="24"/>
+        </w:rPr>
+        <w:t>S is the Server.</w:t>
+      </w:r>
+    </w:p>
+    <w:p>
+      <w:pPr>
+        <w:spacing w:line="276" w:lineRule="auto"/>
+        <w:ind w:left="720"/>
+        <w:rPr>
+          <w:rFonts w:ascii="Times New Roman" w:hAnsi="Times New Roman" w:cs="Times New Roman"/>
+          <w:color w:val="000000"/>
+          <w:sz w:val="24"/>
+          <w:szCs w:val="24"/>
+        </w:rPr>
+      </w:pPr>
+      <w:r>
+        <w:rPr>
+          <w:rFonts w:ascii="Times New Roman" w:hAnsi="Times New Roman" w:cs="Times New Roman"/>
+          <w:color w:val="000000"/>
+          <w:sz w:val="24"/>
+          <w:szCs w:val="24"/>
+        </w:rPr>
+        <w:t>C is the Client.</w:t>
+      </w:r>
+    </w:p>
+    <w:p>
+      <w:pPr>
+        <w:spacing w:line="276" w:lineRule="auto"/>
+        <w:ind w:left="720"/>
+        <w:rPr>
+          <w:rFonts w:ascii="Times New Roman" w:hAnsi="Times New Roman" w:cs="Times New Roman"/>
+          <w:color w:val="000000"/>
+          <w:sz w:val="24"/>
+          <w:szCs w:val="24"/>
+        </w:rPr>
+      </w:pPr>
+    </w:p>
+    <w:p>
+      <w:pPr>
+        <w:spacing w:line="276" w:lineRule="auto"/>
+        <w:ind w:left="720"/>
+        <w:rPr>
+          <w:rFonts w:ascii="Times New Roman" w:hAnsi="Times New Roman" w:cs="Times New Roman"/>
+          <w:color w:val="000000"/>
+          <w:sz w:val="24"/>
+          <w:szCs w:val="24"/>
+        </w:rPr>
+      </w:pPr>
+      <w:r>
+        <w:rPr>
+          <w:rFonts w:ascii="Times New Roman" w:hAnsi="Times New Roman" w:cs="Times New Roman"/>
+          <w:color w:val="000000"/>
+          <w:sz w:val="24"/>
+          <w:szCs w:val="24"/>
+        </w:rPr>
+        <w:t>Schedul</w:t>
+      </w:r>
+      <w:r>
+        <w:rPr>
+          <w:rFonts w:ascii="Times New Roman" w:hAnsi="Times New Roman" w:cs="Times New Roman"/>
+          <w:color w:val="000000"/>
+          <w:sz w:val="24"/>
+          <w:szCs w:val="24"/>
+        </w:rPr>
+        <w:t>ing process</w:t>
+      </w:r>
+      <w:r>
+        <w:rPr>
+          <w:rFonts w:ascii="Times New Roman" w:hAnsi="Times New Roman" w:cs="Times New Roman"/>
+          <w:color w:val="000000"/>
+          <w:sz w:val="24"/>
+          <w:szCs w:val="24"/>
+        </w:rPr>
+        <w:t>:</w:t>
+      </w:r>
+    </w:p>
+    <w:p>
+      <w:pPr>
+        <w:spacing w:line="276" w:lineRule="auto"/>
+        <w:ind w:left="720"/>
+        <w:rPr>
+          <w:rFonts w:ascii="Times New Roman" w:hAnsi="Times New Roman" w:cs="Times New Roman"/>
+          <w:color w:val="000000"/>
+          <w:sz w:val="24"/>
+          <w:szCs w:val="24"/>
+        </w:rPr>
+      </w:pPr>
+      <w:r>
+        <w:rPr>
+          <w:rFonts w:ascii="Times New Roman" w:hAnsi="Times New Roman" w:cs="Times New Roman"/>
+          <w:color w:val="000000"/>
+          <w:sz w:val="24"/>
+          <w:szCs w:val="24"/>
+        </w:rPr>
+        <w:t xml:space="preserve">The algorithm runs after the first REDY is acknowledged, and S sends the first job to schedule: Job 0. C reads the job information and asks for available servers for Job 0. S replies with a list of servers: Server 1, Server 2, and Server 3. C picks the server with the highest </w:t>
+      </w:r>
+      <w:proofErr w:type="spellStart"/>
+      <w:r>
+        <w:rPr>
+          <w:rFonts w:ascii="Times New Roman" w:hAnsi="Times New Roman" w:cs="Times New Roman"/>
+          <w:color w:val="000000"/>
+          <w:sz w:val="24"/>
+          <w:szCs w:val="24"/>
+        </w:rPr>
+        <w:t>coreCount</w:t>
+      </w:r>
+      <w:proofErr w:type="spellEnd"/>
+      <w:r>
+        <w:rPr>
+          <w:rFonts w:ascii="Times New Roman" w:hAnsi="Times New Roman" w:cs="Times New Roman"/>
+          <w:color w:val="000000"/>
+          <w:sz w:val="24"/>
+          <w:szCs w:val="24"/>
+        </w:rPr>
+        <w:t>: Job 0 is scheduled to run on Server 3.</w:t>
+      </w:r>
+    </w:p>
+    <w:p>
+      <w:pPr>
+        <w:spacing w:line="276" w:lineRule="auto"/>
+        <w:ind w:left="720"/>
+        <w:rPr>
+          <w:rFonts w:ascii="Times New Roman" w:hAnsi="Times New Roman" w:cs="Times New Roman"/>
+          <w:color w:val="000000"/>
+          <w:sz w:val="24"/>
+          <w:szCs w:val="24"/>
+        </w:rPr>
+      </w:pPr>
+      <w:r>
+        <w:rPr>
+          <w:rFonts w:ascii="Times New Roman" w:hAnsi="Times New Roman" w:cs="Times New Roman"/>
+          <w:color w:val="000000"/>
+          <w:sz w:val="24"/>
+          <w:szCs w:val="24"/>
+        </w:rPr>
+        <w:lastRenderedPageBreak/>
+        <w:t xml:space="preserve">S sends Job 1 for scheduling: </w:t>
+      </w:r>
+      <w:r>
+        <w:rPr>
+          <w:rFonts w:ascii="Times New Roman" w:hAnsi="Times New Roman" w:cs="Times New Roman"/>
+          <w:color w:val="000000"/>
+          <w:sz w:val="24"/>
+          <w:szCs w:val="24"/>
+        </w:rPr>
+        <w:t xml:space="preserve">C reads the job information and asks for available servers for Job </w:t>
+      </w:r>
+      <w:r>
+        <w:rPr>
+          <w:rFonts w:ascii="Times New Roman" w:hAnsi="Times New Roman" w:cs="Times New Roman"/>
+          <w:color w:val="000000"/>
+          <w:sz w:val="24"/>
+          <w:szCs w:val="24"/>
+        </w:rPr>
+        <w:t>1</w:t>
+      </w:r>
+      <w:r>
+        <w:rPr>
+          <w:rFonts w:ascii="Times New Roman" w:hAnsi="Times New Roman" w:cs="Times New Roman"/>
+          <w:color w:val="000000"/>
+          <w:sz w:val="24"/>
+          <w:szCs w:val="24"/>
+        </w:rPr>
+        <w:t>. S replies with a list of servers: Server 1</w:t>
+      </w:r>
+      <w:r>
+        <w:rPr>
+          <w:rFonts w:ascii="Times New Roman" w:hAnsi="Times New Roman" w:cs="Times New Roman"/>
+          <w:color w:val="000000"/>
+          <w:sz w:val="24"/>
+          <w:szCs w:val="24"/>
+        </w:rPr>
+        <w:t xml:space="preserve"> and</w:t>
+      </w:r>
+      <w:r>
+        <w:rPr>
+          <w:rFonts w:ascii="Times New Roman" w:hAnsi="Times New Roman" w:cs="Times New Roman"/>
+          <w:color w:val="000000"/>
+          <w:sz w:val="24"/>
+          <w:szCs w:val="24"/>
+        </w:rPr>
+        <w:t xml:space="preserve"> Server 2. C picks the server with the highest </w:t>
+      </w:r>
+      <w:proofErr w:type="spellStart"/>
+      <w:r>
+        <w:rPr>
+          <w:rFonts w:ascii="Times New Roman" w:hAnsi="Times New Roman" w:cs="Times New Roman"/>
+          <w:color w:val="000000"/>
+          <w:sz w:val="24"/>
+          <w:szCs w:val="24"/>
+        </w:rPr>
+        <w:t>coreCount</w:t>
+      </w:r>
+      <w:proofErr w:type="spellEnd"/>
+      <w:r>
+        <w:rPr>
+          <w:rFonts w:ascii="Times New Roman" w:hAnsi="Times New Roman" w:cs="Times New Roman"/>
+          <w:color w:val="000000"/>
+          <w:sz w:val="24"/>
+          <w:szCs w:val="24"/>
+        </w:rPr>
+        <w:t xml:space="preserve">: Job </w:t>
+      </w:r>
+      <w:r>
+        <w:rPr>
+          <w:rFonts w:ascii="Times New Roman" w:hAnsi="Times New Roman" w:cs="Times New Roman"/>
+          <w:color w:val="000000"/>
+          <w:sz w:val="24"/>
+          <w:szCs w:val="24"/>
+        </w:rPr>
+        <w:t>1</w:t>
+      </w:r>
+      <w:r>
+        <w:rPr>
+          <w:rFonts w:ascii="Times New Roman" w:hAnsi="Times New Roman" w:cs="Times New Roman"/>
+          <w:color w:val="000000"/>
+          <w:sz w:val="24"/>
+          <w:szCs w:val="24"/>
+        </w:rPr>
+        <w:t xml:space="preserve"> is scheduled to run on Server </w:t>
+      </w:r>
+      <w:r>
+        <w:rPr>
+          <w:rFonts w:ascii="Times New Roman" w:hAnsi="Times New Roman" w:cs="Times New Roman"/>
+          <w:color w:val="000000"/>
+          <w:sz w:val="24"/>
+          <w:szCs w:val="24"/>
+        </w:rPr>
+        <w:t>2</w:t>
+      </w:r>
+      <w:r>
+        <w:rPr>
+          <w:rFonts w:ascii="Times New Roman" w:hAnsi="Times New Roman" w:cs="Times New Roman"/>
+          <w:color w:val="000000"/>
+          <w:sz w:val="24"/>
+          <w:szCs w:val="24"/>
+        </w:rPr>
+        <w:t>.</w:t>
+      </w:r>
+    </w:p>
+    <w:p>
+      <w:pPr>
+        <w:spacing w:line="276" w:lineRule="auto"/>
+        <w:ind w:left="720"/>
+        <w:rPr>
+          <w:rFonts w:ascii="Times New Roman" w:hAnsi="Times New Roman" w:cs="Times New Roman"/>
+          <w:color w:val="000000"/>
+          <w:sz w:val="24"/>
+          <w:szCs w:val="24"/>
+        </w:rPr>
+      </w:pPr>
+      <w:r>
+        <w:rPr>
+          <w:rFonts w:ascii="Times New Roman" w:hAnsi="Times New Roman" w:cs="Times New Roman"/>
+          <w:color w:val="000000"/>
+          <w:sz w:val="24"/>
+          <w:szCs w:val="24"/>
+        </w:rPr>
+        <w:t xml:space="preserve">S sends Job </w:t>
+      </w:r>
+      <w:r>
+        <w:rPr>
+          <w:rFonts w:ascii="Times New Roman" w:hAnsi="Times New Roman" w:cs="Times New Roman"/>
+          <w:color w:val="000000"/>
+          <w:sz w:val="24"/>
+          <w:szCs w:val="24"/>
+        </w:rPr>
+        <w:t>2</w:t>
+      </w:r>
+      <w:r>
+        <w:rPr>
+          <w:rFonts w:ascii="Times New Roman" w:hAnsi="Times New Roman" w:cs="Times New Roman"/>
+          <w:color w:val="000000"/>
+          <w:sz w:val="24"/>
+          <w:szCs w:val="24"/>
+        </w:rPr>
+        <w:t xml:space="preserve"> for scheduling: C reads the job information and asks for available servers for Job </w:t>
+      </w:r>
+      <w:r>
+        <w:rPr>
+          <w:rFonts w:ascii="Times New Roman" w:hAnsi="Times New Roman" w:cs="Times New Roman"/>
+          <w:color w:val="000000"/>
+          <w:sz w:val="24"/>
+          <w:szCs w:val="24"/>
+        </w:rPr>
+        <w:t>2</w:t>
+      </w:r>
+      <w:r>
+        <w:rPr>
+          <w:rFonts w:ascii="Times New Roman" w:hAnsi="Times New Roman" w:cs="Times New Roman"/>
+          <w:color w:val="000000"/>
+          <w:sz w:val="24"/>
+          <w:szCs w:val="24"/>
+        </w:rPr>
+        <w:t>. S replies</w:t>
+      </w:r>
+      <w:r>
+        <w:rPr>
+          <w:rFonts w:ascii="Times New Roman" w:hAnsi="Times New Roman" w:cs="Times New Roman"/>
+          <w:color w:val="000000"/>
+          <w:sz w:val="24"/>
+          <w:szCs w:val="24"/>
+        </w:rPr>
+        <w:t xml:space="preserve"> with an empty list</w:t>
+      </w:r>
+      <w:r>
+        <w:rPr>
+          <w:rFonts w:ascii="Times New Roman" w:hAnsi="Times New Roman" w:cs="Times New Roman"/>
+          <w:color w:val="000000"/>
+          <w:sz w:val="24"/>
+          <w:szCs w:val="24"/>
+        </w:rPr>
+        <w:t>.</w:t>
+      </w:r>
+      <w:r>
+        <w:rPr>
+          <w:rFonts w:ascii="Times New Roman" w:hAnsi="Times New Roman" w:cs="Times New Roman"/>
+          <w:color w:val="000000"/>
+          <w:sz w:val="24"/>
+          <w:szCs w:val="24"/>
+        </w:rPr>
+        <w:t xml:space="preserve"> C asks for capable servers for Job 2. S replies with a list of servers: Server 2 and Server 3.</w:t>
+      </w:r>
+      <w:r>
+        <w:rPr>
+          <w:rFonts w:ascii="Times New Roman" w:hAnsi="Times New Roman" w:cs="Times New Roman"/>
+          <w:color w:val="000000"/>
+          <w:sz w:val="24"/>
+          <w:szCs w:val="24"/>
+        </w:rPr>
+        <w:t xml:space="preserve"> C picks the server with the highest </w:t>
+      </w:r>
+      <w:proofErr w:type="spellStart"/>
+      <w:r>
+        <w:rPr>
+          <w:rFonts w:ascii="Times New Roman" w:hAnsi="Times New Roman" w:cs="Times New Roman"/>
+          <w:color w:val="000000"/>
+          <w:sz w:val="24"/>
+          <w:szCs w:val="24"/>
+        </w:rPr>
+        <w:t>coreCount</w:t>
+      </w:r>
+      <w:proofErr w:type="spellEnd"/>
+      <w:r>
+        <w:rPr>
+          <w:rFonts w:ascii="Times New Roman" w:hAnsi="Times New Roman" w:cs="Times New Roman"/>
+          <w:color w:val="000000"/>
+          <w:sz w:val="24"/>
+          <w:szCs w:val="24"/>
+        </w:rPr>
+        <w:t xml:space="preserve">: Job </w:t>
+      </w:r>
+      <w:r>
+        <w:rPr>
+          <w:rFonts w:ascii="Times New Roman" w:hAnsi="Times New Roman" w:cs="Times New Roman"/>
+          <w:color w:val="000000"/>
+          <w:sz w:val="24"/>
+          <w:szCs w:val="24"/>
+        </w:rPr>
+        <w:t>2</w:t>
+      </w:r>
+      <w:r>
+        <w:rPr>
+          <w:rFonts w:ascii="Times New Roman" w:hAnsi="Times New Roman" w:cs="Times New Roman"/>
+          <w:color w:val="000000"/>
+          <w:sz w:val="24"/>
+          <w:szCs w:val="24"/>
+        </w:rPr>
+        <w:t xml:space="preserve"> is scheduled to run on Server </w:t>
+      </w:r>
+      <w:r>
+        <w:rPr>
+          <w:rFonts w:ascii="Times New Roman" w:hAnsi="Times New Roman" w:cs="Times New Roman"/>
+          <w:color w:val="000000"/>
+          <w:sz w:val="24"/>
+          <w:szCs w:val="24"/>
+        </w:rPr>
+        <w:t>3</w:t>
+      </w:r>
+      <w:r>
+        <w:rPr>
+          <w:rFonts w:ascii="Times New Roman" w:hAnsi="Times New Roman" w:cs="Times New Roman"/>
+          <w:color w:val="000000"/>
+          <w:sz w:val="24"/>
+          <w:szCs w:val="24"/>
+        </w:rPr>
+        <w:t>.</w:t>
+      </w:r>
+    </w:p>
+    <w:p>
+      <w:pPr>
+        <w:spacing w:line="276" w:lineRule="auto"/>
+        <w:ind w:left="720"/>
+        <w:rPr>
+          <w:rFonts w:ascii="Times New Roman" w:hAnsi="Times New Roman" w:cs="Times New Roman"/>
+          <w:color w:val="000000"/>
+          <w:sz w:val="24"/>
+          <w:szCs w:val="24"/>
+        </w:rPr>
+      </w:pPr>
+      <w:r>
+        <w:rPr>
+          <w:rFonts w:ascii="Times New Roman" w:hAnsi="Times New Roman" w:cs="Times New Roman"/>
+          <w:color w:val="000000"/>
+          <w:sz w:val="24"/>
+          <w:szCs w:val="24"/>
+        </w:rPr>
+        <w:t xml:space="preserve">S sends Job </w:t>
+      </w:r>
+      <w:r>
+        <w:rPr>
+          <w:rFonts w:ascii="Times New Roman" w:hAnsi="Times New Roman" w:cs="Times New Roman"/>
+          <w:color w:val="000000"/>
+          <w:sz w:val="24"/>
+          <w:szCs w:val="24"/>
+        </w:rPr>
+        <w:t>3</w:t>
+      </w:r>
+      <w:r>
+        <w:rPr>
+          <w:rFonts w:ascii="Times New Roman" w:hAnsi="Times New Roman" w:cs="Times New Roman"/>
+          <w:color w:val="000000"/>
+          <w:sz w:val="24"/>
+          <w:szCs w:val="24"/>
+        </w:rPr>
+        <w:t xml:space="preserve"> for scheduling: C reads the job information and asks for available servers for Job </w:t>
+      </w:r>
+      <w:r>
+        <w:rPr>
+          <w:rFonts w:ascii="Times New Roman" w:hAnsi="Times New Roman" w:cs="Times New Roman"/>
+          <w:color w:val="000000"/>
+          <w:sz w:val="24"/>
+          <w:szCs w:val="24"/>
+        </w:rPr>
+        <w:t>3</w:t>
+      </w:r>
+      <w:r>
+        <w:rPr>
+          <w:rFonts w:ascii="Times New Roman" w:hAnsi="Times New Roman" w:cs="Times New Roman"/>
+          <w:color w:val="000000"/>
+          <w:sz w:val="24"/>
+          <w:szCs w:val="24"/>
+        </w:rPr>
+        <w:t xml:space="preserve">. S replies with an empty list. C asks for capable servers for Job </w:t>
+      </w:r>
+      <w:r>
+        <w:rPr>
+          <w:rFonts w:ascii="Times New Roman" w:hAnsi="Times New Roman" w:cs="Times New Roman"/>
+          <w:color w:val="000000"/>
+          <w:sz w:val="24"/>
+          <w:szCs w:val="24"/>
+        </w:rPr>
+        <w:t>3</w:t>
+      </w:r>
+      <w:r>
+        <w:rPr>
+          <w:rFonts w:ascii="Times New Roman" w:hAnsi="Times New Roman" w:cs="Times New Roman"/>
+          <w:color w:val="000000"/>
+          <w:sz w:val="24"/>
+          <w:szCs w:val="24"/>
+        </w:rPr>
+        <w:t>. S replies with a list of servers: Server 2 and Server 3. C picks the</w:t>
+      </w:r>
+      <w:r>
+        <w:rPr>
+          <w:rFonts w:ascii="Times New Roman" w:hAnsi="Times New Roman" w:cs="Times New Roman"/>
+          <w:color w:val="000000"/>
+          <w:sz w:val="24"/>
+          <w:szCs w:val="24"/>
+        </w:rPr>
+        <w:t xml:space="preserve"> first</w:t>
+      </w:r>
+      <w:r>
+        <w:rPr>
+          <w:rFonts w:ascii="Times New Roman" w:hAnsi="Times New Roman" w:cs="Times New Roman"/>
+          <w:color w:val="000000"/>
+          <w:sz w:val="24"/>
+          <w:szCs w:val="24"/>
+        </w:rPr>
+        <w:t xml:space="preserve"> server with the highest </w:t>
+      </w:r>
+      <w:proofErr w:type="spellStart"/>
+      <w:r>
+        <w:rPr>
+          <w:rFonts w:ascii="Times New Roman" w:hAnsi="Times New Roman" w:cs="Times New Roman"/>
+          <w:color w:val="000000"/>
+          <w:sz w:val="24"/>
+          <w:szCs w:val="24"/>
+        </w:rPr>
+        <w:t>coreCount</w:t>
+      </w:r>
+      <w:proofErr w:type="spellEnd"/>
+      <w:r>
+        <w:rPr>
+          <w:rFonts w:ascii="Times New Roman" w:hAnsi="Times New Roman" w:cs="Times New Roman"/>
+          <w:color w:val="000000"/>
+          <w:sz w:val="24"/>
+          <w:szCs w:val="24"/>
+        </w:rPr>
+        <w:t xml:space="preserve">: Job </w:t>
+      </w:r>
+      <w:r>
+        <w:rPr>
+          <w:rFonts w:ascii="Times New Roman" w:hAnsi="Times New Roman" w:cs="Times New Roman"/>
+          <w:color w:val="000000"/>
+          <w:sz w:val="24"/>
+          <w:szCs w:val="24"/>
+        </w:rPr>
+        <w:t>3</w:t>
+      </w:r>
+      <w:r>
+        <w:rPr>
+          <w:rFonts w:ascii="Times New Roman" w:hAnsi="Times New Roman" w:cs="Times New Roman"/>
+          <w:color w:val="000000"/>
+          <w:sz w:val="24"/>
+          <w:szCs w:val="24"/>
+        </w:rPr>
+        <w:t xml:space="preserve"> is scheduled to run on Server </w:t>
+      </w:r>
+      <w:r>
+        <w:rPr>
+          <w:rFonts w:ascii="Times New Roman" w:hAnsi="Times New Roman" w:cs="Times New Roman"/>
+          <w:color w:val="000000"/>
+          <w:sz w:val="24"/>
+          <w:szCs w:val="24"/>
+        </w:rPr>
+        <w:t>2, as now they both have 1 core available</w:t>
+      </w:r>
+      <w:r>
+        <w:rPr>
+          <w:rFonts w:ascii="Times New Roman" w:hAnsi="Times New Roman" w:cs="Times New Roman"/>
+          <w:color w:val="000000"/>
+          <w:sz w:val="24"/>
+          <w:szCs w:val="24"/>
+        </w:rPr>
+        <w:t>.</w:t>
+      </w:r>
+    </w:p>
+    <w:p>
+      <w:pPr>
+        <w:spacing w:line="276" w:lineRule="auto"/>
+        <w:ind w:left="720"/>
+        <w:rPr>
+          <w:rFonts w:ascii="Times New Roman" w:hAnsi="Times New Roman" w:cs="Times New Roman"/>
+          <w:color w:val="000000"/>
+          <w:sz w:val="24"/>
+          <w:szCs w:val="24"/>
+        </w:rPr>
+      </w:pPr>
+      <w:r>
+        <w:rPr>
+          <w:rFonts w:ascii="Times New Roman" w:hAnsi="Times New Roman" w:cs="Times New Roman"/>
+          <w:color w:val="000000"/>
+          <w:sz w:val="24"/>
+          <w:szCs w:val="24"/>
+        </w:rPr>
+        <w:t xml:space="preserve">S sends Job </w:t>
+      </w:r>
+      <w:r>
+        <w:rPr>
+          <w:rFonts w:ascii="Times New Roman" w:hAnsi="Times New Roman" w:cs="Times New Roman"/>
+          <w:color w:val="000000"/>
+          <w:sz w:val="24"/>
+          <w:szCs w:val="24"/>
+        </w:rPr>
+        <w:t>4</w:t>
+      </w:r>
+      <w:r>
+        <w:rPr>
+          <w:rFonts w:ascii="Times New Roman" w:hAnsi="Times New Roman" w:cs="Times New Roman"/>
+          <w:color w:val="000000"/>
+          <w:sz w:val="24"/>
+          <w:szCs w:val="24"/>
+        </w:rPr>
+        <w:t xml:space="preserve"> for scheduling: C reads the job information and asks for available servers for Job </w:t>
+      </w:r>
+      <w:r>
+        <w:rPr>
+          <w:rFonts w:ascii="Times New Roman" w:hAnsi="Times New Roman" w:cs="Times New Roman"/>
+          <w:color w:val="000000"/>
+          <w:sz w:val="24"/>
+          <w:szCs w:val="24"/>
+        </w:rPr>
+        <w:t>4</w:t>
+      </w:r>
+      <w:r>
+        <w:rPr>
+          <w:rFonts w:ascii="Times New Roman" w:hAnsi="Times New Roman" w:cs="Times New Roman"/>
+          <w:color w:val="000000"/>
+          <w:sz w:val="24"/>
+          <w:szCs w:val="24"/>
+        </w:rPr>
+        <w:t xml:space="preserve">. S replies with an empty list. C asks for capable servers for Job </w:t>
+      </w:r>
+      <w:r>
+        <w:rPr>
+          <w:rFonts w:ascii="Times New Roman" w:hAnsi="Times New Roman" w:cs="Times New Roman"/>
+          <w:color w:val="000000"/>
+          <w:sz w:val="24"/>
+          <w:szCs w:val="24"/>
+        </w:rPr>
+        <w:t>4</w:t>
+      </w:r>
+      <w:r>
+        <w:rPr>
+          <w:rFonts w:ascii="Times New Roman" w:hAnsi="Times New Roman" w:cs="Times New Roman"/>
+          <w:color w:val="000000"/>
+          <w:sz w:val="24"/>
+          <w:szCs w:val="24"/>
+        </w:rPr>
+        <w:t xml:space="preserve">. S replies with Server 3. Job </w:t>
+      </w:r>
+      <w:r>
+        <w:rPr>
+          <w:rFonts w:ascii="Times New Roman" w:hAnsi="Times New Roman" w:cs="Times New Roman"/>
+          <w:color w:val="000000"/>
+          <w:sz w:val="24"/>
+          <w:szCs w:val="24"/>
+        </w:rPr>
+        <w:t>4</w:t>
+      </w:r>
+      <w:r>
+        <w:rPr>
+          <w:rFonts w:ascii="Times New Roman" w:hAnsi="Times New Roman" w:cs="Times New Roman"/>
+          <w:color w:val="000000"/>
+          <w:sz w:val="24"/>
+          <w:szCs w:val="24"/>
+        </w:rPr>
+        <w:t xml:space="preserve"> is scheduled to run on Server 3.</w:t>
+      </w:r>
+    </w:p>
+    <w:p>
+      <w:pPr>
+        <w:spacing w:line="276" w:lineRule="auto"/>
+        <w:ind w:left="720"/>
+        <w:rPr>
+          <w:rFonts w:ascii="Times New Roman" w:hAnsi="Times New Roman" w:cs="Times New Roman"/>
+          <w:color w:val="000000"/>
+          <w:sz w:val="24"/>
+          <w:szCs w:val="24"/>
+        </w:rPr>
+      </w:pPr>
+      <w:r>
+        <w:rPr>
+          <w:rFonts w:ascii="Times New Roman" w:hAnsi="Times New Roman" w:cs="Times New Roman"/>
+          <w:color w:val="000000"/>
+          <w:sz w:val="24"/>
+          <w:szCs w:val="24"/>
+        </w:rPr>
+        <w:t>The same schedule can be seen by running the ds-server using configs/sample-configs/ds-config01-wk9.xml.</w:t>
+      </w:r>
+    </w:p>
+    <w:p>
+      <w:pPr>
+        <w:spacing w:line="276" w:lineRule="auto"/>
+        <w:ind w:left="720"/>
+        <w:rPr>
+          <w:rFonts w:ascii="Times New Roman" w:hAnsi="Times New Roman" w:cs="Times New Roman"/>
+          <w:color w:val="000000"/>
+          <w:sz w:val="24"/>
+          <w:szCs w:val="24"/>
+        </w:rPr>
+      </w:pPr>
+      <w:r>
+        <w:rPr>
+          <w:rFonts w:ascii="Times New Roman" w:hAnsi="Times New Roman" w:cs="Times New Roman"/>
+          <w:color w:val="000000"/>
+          <w:sz w:val="24"/>
+          <w:szCs w:val="24"/>
+        </w:rPr>
+        <w:t xml:space="preserve">This new algorithm, opposed to All </w:t>
+      </w:r>
+      <w:proofErr w:type="gramStart"/>
+      <w:r>
+        <w:rPr>
+          <w:rFonts w:ascii="Times New Roman" w:hAnsi="Times New Roman" w:cs="Times New Roman"/>
+          <w:color w:val="000000"/>
+          <w:sz w:val="24"/>
+          <w:szCs w:val="24"/>
+        </w:rPr>
+        <w:t>To</w:t>
+      </w:r>
+      <w:proofErr w:type="gramEnd"/>
+      <w:r>
+        <w:rPr>
+          <w:rFonts w:ascii="Times New Roman" w:hAnsi="Times New Roman" w:cs="Times New Roman"/>
+          <w:color w:val="000000"/>
+          <w:sz w:val="24"/>
+          <w:szCs w:val="24"/>
+        </w:rPr>
+        <w:t xml:space="preserve"> Largest, it has a more dynamic design, as the queue is processed in such a way that the resource utilisation is still kept high on average, but it is spread on a higher amount of servers, which also reduces the turnaround time as a result.</w:t>
+      </w:r>
+    </w:p>
+    <w:p>
+      <w:pPr>
+        <w:spacing w:line="276" w:lineRule="auto"/>
+        <w:ind w:left="720"/>
+        <w:rPr>
+          <w:rFonts w:ascii="Times New Roman" w:hAnsi="Times New Roman" w:cs="Times New Roman"/>
+          <w:color w:val="000000"/>
+          <w:sz w:val="24"/>
+          <w:szCs w:val="24"/>
+        </w:rPr>
+      </w:pPr>
+    </w:p>
+    <w:p>
+      <w:pPr>
+        <w:spacing w:line="276" w:lineRule="auto"/>
         <w:rPr>
           <w:rFonts w:ascii="Times New Roman" w:hAnsi="Times New Roman" w:cs="Times New Roman"/>
           <w:b/>
@@ -628,19 +2918,8 @@
           <w:sz w:val="24"/>
           <w:szCs w:val="24"/>
         </w:rPr>
-        <w:t>Algorithm Description</w:t>
-      </w:r>
-    </w:p>
-    <w:p>
-      <w:pPr>
-        <w:spacing w:line="276" w:lineRule="auto"/>
-        <w:rPr>
-          <w:rFonts w:ascii="Times New Roman" w:hAnsi="Times New Roman" w:cs="Times New Roman"/>
-          <w:color w:val="000000"/>
-          <w:sz w:val="24"/>
-          <w:szCs w:val="24"/>
-        </w:rPr>
-      </w:pPr>
+        <w:t>Implementation</w:t>
+      </w:r>
     </w:p>
     <w:p>
       <w:pPr>
@@ -654,61 +2933,1070 @@
           <w:szCs w:val="24"/>
         </w:rPr>
       </w:pPr>
-      <w:r>
-        <w:rPr>
-          <w:rFonts w:ascii="Times New Roman" w:hAnsi="Times New Roman" w:cs="Times New Roman"/>
+    </w:p>
+    <w:p>
+      <w:pPr>
+        <w:spacing w:line="276" w:lineRule="auto"/>
+        <w:ind w:left="720"/>
+        <w:rPr>
+          <w:rFonts w:ascii="Times New Roman" w:hAnsi="Times New Roman" w:cs="Times New Roman"/>
+          <w:color w:val="000000"/>
+          <w:sz w:val="24"/>
+          <w:szCs w:val="24"/>
+        </w:rPr>
+      </w:pPr>
+      <w:r>
+        <w:rPr>
+          <w:rFonts w:ascii="Times New Roman" w:hAnsi="Times New Roman" w:cs="Times New Roman"/>
+          <w:color w:val="000000"/>
+          <w:sz w:val="24"/>
+          <w:szCs w:val="24"/>
+        </w:rPr>
+        <w:t>To implement the algorithm, a few new methods were added to the client from Stage 1. Below is a list of the methods that are part of the algorithm</w:t>
+      </w:r>
+      <w:r>
+        <w:rPr>
+          <w:rFonts w:ascii="Times New Roman" w:hAnsi="Times New Roman" w:cs="Times New Roman"/>
+          <w:color w:val="000000"/>
+          <w:sz w:val="24"/>
+          <w:szCs w:val="24"/>
+        </w:rPr>
+        <w:t>.</w:t>
+      </w:r>
+    </w:p>
+    <w:p>
+      <w:pPr>
+        <w:spacing w:line="276" w:lineRule="auto"/>
+        <w:ind w:left="720"/>
+        <w:rPr>
+          <w:rFonts w:ascii="Times New Roman" w:hAnsi="Times New Roman" w:cs="Times New Roman"/>
+          <w:color w:val="000000"/>
+          <w:sz w:val="24"/>
+          <w:szCs w:val="24"/>
+        </w:rPr>
+      </w:pPr>
+      <w:proofErr w:type="spellStart"/>
+      <w:proofErr w:type="gramStart"/>
+      <w:r>
+        <w:rPr>
+          <w:rFonts w:ascii="Times New Roman" w:hAnsi="Times New Roman" w:cs="Times New Roman"/>
+          <w:color w:val="000000"/>
+          <w:sz w:val="24"/>
+          <w:szCs w:val="24"/>
+        </w:rPr>
+        <w:t>theAlgorithm</w:t>
+      </w:r>
+      <w:proofErr w:type="spellEnd"/>
+      <w:r>
+        <w:rPr>
+          <w:rFonts w:ascii="Times New Roman" w:hAnsi="Times New Roman" w:cs="Times New Roman"/>
+          <w:color w:val="000000"/>
+          <w:sz w:val="24"/>
+          <w:szCs w:val="24"/>
+        </w:rPr>
+        <w:t>(</w:t>
+      </w:r>
+      <w:proofErr w:type="gramEnd"/>
+      <w:r>
+        <w:rPr>
+          <w:rFonts w:ascii="Times New Roman" w:hAnsi="Times New Roman" w:cs="Times New Roman"/>
+          <w:color w:val="000000"/>
+          <w:sz w:val="24"/>
+          <w:szCs w:val="24"/>
+        </w:rPr>
+        <w:t>)</w:t>
+      </w:r>
+      <w:r>
+        <w:rPr>
+          <w:rFonts w:ascii="Times New Roman" w:hAnsi="Times New Roman" w:cs="Times New Roman"/>
+          <w:color w:val="000000"/>
+          <w:sz w:val="24"/>
+          <w:szCs w:val="24"/>
+        </w:rPr>
+        <w:t xml:space="preserve">: method that contains the communication between Client and Server for the scheduling part. It reads incoming jobs to be scheduled, and sends the job information to </w:t>
+      </w:r>
+      <w:proofErr w:type="spellStart"/>
+      <w:proofErr w:type="gramStart"/>
+      <w:r>
+        <w:rPr>
+          <w:rFonts w:ascii="Times New Roman" w:hAnsi="Times New Roman" w:cs="Times New Roman"/>
+          <w:color w:val="000000"/>
+          <w:sz w:val="24"/>
+          <w:szCs w:val="24"/>
+        </w:rPr>
+        <w:t>selectServer</w:t>
+      </w:r>
+      <w:proofErr w:type="spellEnd"/>
+      <w:r>
+        <w:rPr>
+          <w:rFonts w:ascii="Times New Roman" w:hAnsi="Times New Roman" w:cs="Times New Roman"/>
+          <w:color w:val="000000"/>
+          <w:sz w:val="24"/>
+          <w:szCs w:val="24"/>
+        </w:rPr>
+        <w:t>(</w:t>
+      </w:r>
+      <w:proofErr w:type="gramEnd"/>
+      <w:r>
+        <w:rPr>
+          <w:rFonts w:ascii="Times New Roman" w:hAnsi="Times New Roman" w:cs="Times New Roman"/>
+          <w:color w:val="000000"/>
+          <w:sz w:val="24"/>
+          <w:szCs w:val="24"/>
+        </w:rPr>
+        <w:t>String[] j)</w:t>
+      </w:r>
+      <w:r>
+        <w:rPr>
+          <w:rFonts w:ascii="Times New Roman" w:hAnsi="Times New Roman" w:cs="Times New Roman"/>
+          <w:color w:val="000000"/>
+          <w:sz w:val="24"/>
+          <w:szCs w:val="24"/>
+        </w:rPr>
+        <w:t xml:space="preserve">, which decides which server should be picked for the specific job. Once </w:t>
+      </w:r>
+      <w:proofErr w:type="spellStart"/>
+      <w:proofErr w:type="gramStart"/>
+      <w:r>
+        <w:rPr>
+          <w:rFonts w:ascii="Times New Roman" w:hAnsi="Times New Roman" w:cs="Times New Roman"/>
+          <w:color w:val="000000"/>
+          <w:sz w:val="24"/>
+          <w:szCs w:val="24"/>
+        </w:rPr>
+        <w:t>selectServer</w:t>
+      </w:r>
+      <w:proofErr w:type="spellEnd"/>
+      <w:r>
+        <w:rPr>
+          <w:rFonts w:ascii="Times New Roman" w:hAnsi="Times New Roman" w:cs="Times New Roman"/>
+          <w:color w:val="000000"/>
+          <w:sz w:val="24"/>
+          <w:szCs w:val="24"/>
+        </w:rPr>
+        <w:t>(</w:t>
+      </w:r>
+      <w:proofErr w:type="gramEnd"/>
+      <w:r>
+        <w:rPr>
+          <w:rFonts w:ascii="Times New Roman" w:hAnsi="Times New Roman" w:cs="Times New Roman"/>
+          <w:color w:val="000000"/>
+          <w:sz w:val="24"/>
+          <w:szCs w:val="24"/>
+        </w:rPr>
+        <w:t>String[] j)</w:t>
+      </w:r>
+      <w:r>
+        <w:rPr>
+          <w:rFonts w:ascii="Times New Roman" w:hAnsi="Times New Roman" w:cs="Times New Roman"/>
+          <w:color w:val="000000"/>
+          <w:sz w:val="24"/>
+          <w:szCs w:val="24"/>
+        </w:rPr>
+        <w:t xml:space="preserve"> has ended, it retrieves the server data to send the scheduling message to the Server. </w:t>
+      </w:r>
+      <w:proofErr w:type="spellStart"/>
+      <w:proofErr w:type="gramStart"/>
+      <w:r>
+        <w:rPr>
+          <w:rFonts w:ascii="Times New Roman" w:hAnsi="Times New Roman" w:cs="Times New Roman"/>
+          <w:color w:val="000000"/>
+          <w:sz w:val="24"/>
+          <w:szCs w:val="24"/>
+        </w:rPr>
+        <w:t>theAlgorithm</w:t>
+      </w:r>
+      <w:proofErr w:type="spellEnd"/>
+      <w:r>
+        <w:rPr>
+          <w:rFonts w:ascii="Times New Roman" w:hAnsi="Times New Roman" w:cs="Times New Roman"/>
+          <w:color w:val="000000"/>
+          <w:sz w:val="24"/>
+          <w:szCs w:val="24"/>
+        </w:rPr>
+        <w:t>(</w:t>
+      </w:r>
+      <w:proofErr w:type="gramEnd"/>
+      <w:r>
+        <w:rPr>
+          <w:rFonts w:ascii="Times New Roman" w:hAnsi="Times New Roman" w:cs="Times New Roman"/>
+          <w:color w:val="000000"/>
+          <w:sz w:val="24"/>
+          <w:szCs w:val="24"/>
+        </w:rPr>
+        <w:t>) keeps running until there are no jobs left to schedule.</w:t>
+      </w:r>
+    </w:p>
+    <w:p>
+      <w:pPr>
+        <w:spacing w:line="276" w:lineRule="auto"/>
+        <w:ind w:left="720"/>
+        <w:rPr>
+          <w:rFonts w:ascii="Times New Roman" w:hAnsi="Times New Roman" w:cs="Times New Roman"/>
+          <w:color w:val="000000"/>
+          <w:sz w:val="24"/>
+          <w:szCs w:val="24"/>
+        </w:rPr>
+      </w:pPr>
+      <w:proofErr w:type="spellStart"/>
+      <w:proofErr w:type="gramStart"/>
+      <w:r>
+        <w:rPr>
+          <w:rFonts w:ascii="Times New Roman" w:hAnsi="Times New Roman" w:cs="Times New Roman"/>
+          <w:color w:val="000000"/>
+          <w:sz w:val="24"/>
+          <w:szCs w:val="24"/>
+        </w:rPr>
+        <w:t>selectServer</w:t>
+      </w:r>
+      <w:proofErr w:type="spellEnd"/>
+      <w:r>
+        <w:rPr>
+          <w:rFonts w:ascii="Times New Roman" w:hAnsi="Times New Roman" w:cs="Times New Roman"/>
+          <w:color w:val="000000"/>
+          <w:sz w:val="24"/>
+          <w:szCs w:val="24"/>
+        </w:rPr>
+        <w:t>(</w:t>
+      </w:r>
+      <w:proofErr w:type="gramEnd"/>
+      <w:r>
+        <w:rPr>
+          <w:rFonts w:ascii="Times New Roman" w:hAnsi="Times New Roman" w:cs="Times New Roman"/>
+          <w:color w:val="000000"/>
+          <w:sz w:val="24"/>
+          <w:szCs w:val="24"/>
+        </w:rPr>
+        <w:t xml:space="preserve">String[] j): method that receives the job information in the form of an array of strings, then sends a request to the server for a list of servers able to run the job. If the list is not empty, it is sent to </w:t>
+      </w:r>
+      <w:proofErr w:type="spellStart"/>
+      <w:proofErr w:type="gramStart"/>
+      <w:r>
+        <w:rPr>
+          <w:rFonts w:ascii="Times New Roman" w:hAnsi="Times New Roman" w:cs="Times New Roman"/>
+          <w:color w:val="000000"/>
+          <w:sz w:val="24"/>
+          <w:szCs w:val="24"/>
+        </w:rPr>
+        <w:t>compareServers</w:t>
+      </w:r>
+      <w:proofErr w:type="spellEnd"/>
+      <w:r>
+        <w:rPr>
+          <w:rFonts w:ascii="Times New Roman" w:hAnsi="Times New Roman" w:cs="Times New Roman"/>
+          <w:color w:val="000000"/>
+          <w:sz w:val="24"/>
+          <w:szCs w:val="24"/>
+        </w:rPr>
+        <w:t>(</w:t>
+      </w:r>
+      <w:proofErr w:type="gramEnd"/>
+      <w:r>
+        <w:rPr>
+          <w:rFonts w:ascii="Times New Roman" w:hAnsi="Times New Roman" w:cs="Times New Roman"/>
+          <w:color w:val="000000"/>
+          <w:sz w:val="24"/>
+          <w:szCs w:val="24"/>
+        </w:rPr>
+        <w:t>String ds, int ln, String[] l)</w:t>
+      </w:r>
+      <w:r>
+        <w:rPr>
+          <w:rFonts w:ascii="Times New Roman" w:hAnsi="Times New Roman" w:cs="Times New Roman"/>
+          <w:color w:val="000000"/>
+          <w:sz w:val="24"/>
+          <w:szCs w:val="24"/>
+        </w:rPr>
+        <w:t xml:space="preserve">, which picks the specific server that should run the job. If the list is empty, </w:t>
+      </w:r>
+      <w:r>
+        <w:rPr>
+          <w:rFonts w:ascii="Times New Roman" w:hAnsi="Times New Roman" w:cs="Times New Roman"/>
+          <w:color w:val="000000"/>
+          <w:sz w:val="24"/>
+          <w:szCs w:val="24"/>
+        </w:rPr>
+        <w:t xml:space="preserve">it sends a request to the server for a list of servers capable of running the job. The list is then </w:t>
+      </w:r>
+      <w:r>
+        <w:rPr>
+          <w:rFonts w:ascii="Times New Roman" w:hAnsi="Times New Roman" w:cs="Times New Roman"/>
+          <w:color w:val="000000"/>
+          <w:sz w:val="24"/>
+          <w:szCs w:val="24"/>
+        </w:rPr>
+        <w:t xml:space="preserve">is </w:t>
+      </w:r>
+      <w:r>
+        <w:rPr>
+          <w:rFonts w:ascii="Times New Roman" w:hAnsi="Times New Roman" w:cs="Times New Roman"/>
+          <w:color w:val="000000"/>
+          <w:sz w:val="24"/>
+          <w:szCs w:val="24"/>
+        </w:rPr>
+        <w:lastRenderedPageBreak/>
+        <w:t xml:space="preserve">sent to </w:t>
+      </w:r>
+      <w:proofErr w:type="spellStart"/>
+      <w:proofErr w:type="gramStart"/>
+      <w:r>
+        <w:rPr>
+          <w:rFonts w:ascii="Times New Roman" w:hAnsi="Times New Roman" w:cs="Times New Roman"/>
+          <w:color w:val="000000"/>
+          <w:sz w:val="24"/>
+          <w:szCs w:val="24"/>
+        </w:rPr>
+        <w:t>compareServers</w:t>
+      </w:r>
+      <w:proofErr w:type="spellEnd"/>
+      <w:r>
+        <w:rPr>
+          <w:rFonts w:ascii="Times New Roman" w:hAnsi="Times New Roman" w:cs="Times New Roman"/>
+          <w:color w:val="000000"/>
+          <w:sz w:val="24"/>
+          <w:szCs w:val="24"/>
+        </w:rPr>
+        <w:t>(</w:t>
+      </w:r>
+      <w:proofErr w:type="gramEnd"/>
+      <w:r>
+        <w:rPr>
+          <w:rFonts w:ascii="Times New Roman" w:hAnsi="Times New Roman" w:cs="Times New Roman"/>
+          <w:color w:val="000000"/>
+          <w:sz w:val="24"/>
+          <w:szCs w:val="24"/>
+        </w:rPr>
+        <w:t>String ds, int ln, String[] l), which picks the specific server that should run the job.</w:t>
+      </w:r>
+    </w:p>
+    <w:p>
+      <w:pPr>
+        <w:spacing w:line="276" w:lineRule="auto"/>
+        <w:ind w:left="720"/>
+        <w:rPr>
+          <w:rFonts w:ascii="Times New Roman" w:hAnsi="Times New Roman" w:cs="Times New Roman"/>
+          <w:color w:val="000000"/>
+          <w:sz w:val="24"/>
+          <w:szCs w:val="24"/>
+        </w:rPr>
+      </w:pPr>
+      <w:proofErr w:type="spellStart"/>
+      <w:proofErr w:type="gramStart"/>
+      <w:r>
+        <w:rPr>
+          <w:rFonts w:ascii="Times New Roman" w:hAnsi="Times New Roman" w:cs="Times New Roman"/>
+          <w:color w:val="000000"/>
+          <w:sz w:val="24"/>
+          <w:szCs w:val="24"/>
+        </w:rPr>
+        <w:t>compareServers</w:t>
+      </w:r>
+      <w:proofErr w:type="spellEnd"/>
+      <w:r>
+        <w:rPr>
+          <w:rFonts w:ascii="Times New Roman" w:hAnsi="Times New Roman" w:cs="Times New Roman"/>
+          <w:color w:val="000000"/>
+          <w:sz w:val="24"/>
+          <w:szCs w:val="24"/>
+        </w:rPr>
+        <w:t>(</w:t>
+      </w:r>
+      <w:proofErr w:type="gramEnd"/>
+      <w:r>
+        <w:rPr>
+          <w:rFonts w:ascii="Times New Roman" w:hAnsi="Times New Roman" w:cs="Times New Roman"/>
+          <w:color w:val="000000"/>
+          <w:sz w:val="24"/>
+          <w:szCs w:val="24"/>
+        </w:rPr>
+        <w:t>String ds, int ln, String[] l):</w:t>
+      </w:r>
+      <w:r>
+        <w:rPr>
+          <w:rFonts w:ascii="Times New Roman" w:hAnsi="Times New Roman" w:cs="Times New Roman"/>
+          <w:color w:val="000000"/>
+          <w:sz w:val="24"/>
+          <w:szCs w:val="24"/>
+        </w:rPr>
+        <w:t xml:space="preserve"> method that receives a list of servers, and picks the server with the highest amount of cores. If there is more than one server with the highest number of cores, the first one is picked.</w:t>
+      </w:r>
+    </w:p>
+    <w:p>
+      <w:pPr>
+        <w:spacing w:line="276" w:lineRule="auto"/>
+        <w:ind w:left="720"/>
+        <w:rPr>
+          <w:rFonts w:ascii="Times New Roman" w:hAnsi="Times New Roman" w:cs="Times New Roman"/>
+          <w:color w:val="000000"/>
+          <w:sz w:val="24"/>
+          <w:szCs w:val="24"/>
+        </w:rPr>
+      </w:pPr>
+    </w:p>
+    <w:p>
+      <w:pPr>
+        <w:pStyle w:val="NormaleWeb"/>
+        <w:spacing w:before="0" w:beforeAutospacing="0" w:after="0" w:afterAutospacing="0"/>
+        <w:rPr>
           <w:b/>
           <w:bCs/>
-          <w:color w:val="000000"/>
-          <w:sz w:val="24"/>
-          <w:szCs w:val="24"/>
-        </w:rPr>
-        <w:t>Implementation</w:t>
-      </w:r>
-    </w:p>
-    <w:p>
-      <w:pPr>
-        <w:spacing w:line="276" w:lineRule="auto"/>
-        <w:rPr>
-          <w:rFonts w:ascii="Times New Roman" w:hAnsi="Times New Roman" w:cs="Times New Roman"/>
-          <w:color w:val="000000"/>
-          <w:sz w:val="24"/>
-          <w:szCs w:val="24"/>
-        </w:rPr>
-      </w:pPr>
-    </w:p>
-    <w:p>
-      <w:pPr>
-        <w:pStyle w:val="NormaleWeb"/>
-        <w:spacing w:before="0" w:beforeAutospacing="0" w:after="0" w:afterAutospacing="0"/>
+        </w:rPr>
+      </w:pPr>
+      <w:r>
         <w:rPr>
           <w:b/>
           <w:bCs/>
-        </w:rPr>
-      </w:pPr>
-      <w:r>
-        <w:rPr>
+          <w:color w:val="000000"/>
+        </w:rPr>
+        <w:t>Evaluation</w:t>
+      </w:r>
+    </w:p>
+    <w:p>
+      <w:pPr>
+        <w:ind w:left="360"/>
+        <w:rPr>
+          <w:rFonts w:ascii="Times New Roman" w:eastAsia="Times New Roman" w:hAnsi="Times New Roman" w:cs="Times New Roman"/>
+          <w:color w:val="000000"/>
+          <w:sz w:val="24"/>
+          <w:szCs w:val="24"/>
+          <w:lang w:eastAsia="en-AU"/>
+        </w:rPr>
+      </w:pPr>
+    </w:p>
+    <w:p>
+      <w:pPr>
+        <w:ind w:left="720"/>
+        <w:rPr>
+          <w:rFonts w:ascii="Times New Roman" w:eastAsia="Times New Roman" w:hAnsi="Times New Roman" w:cs="Times New Roman"/>
+          <w:color w:val="000000"/>
+          <w:sz w:val="24"/>
+          <w:szCs w:val="24"/>
+          <w:lang w:eastAsia="en-AU"/>
+        </w:rPr>
+      </w:pPr>
+      <w:r>
+        <w:rPr>
+          <w:rFonts w:ascii="Times New Roman" w:eastAsia="Times New Roman" w:hAnsi="Times New Roman" w:cs="Times New Roman"/>
+          <w:color w:val="000000"/>
+          <w:sz w:val="24"/>
+          <w:szCs w:val="24"/>
+          <w:lang w:eastAsia="en-AU"/>
+        </w:rPr>
+        <w:t xml:space="preserve">The new algorithm succeeds in </w:t>
+      </w:r>
+      <w:r>
+        <w:rPr>
+          <w:rFonts w:ascii="Times New Roman" w:eastAsia="Times New Roman" w:hAnsi="Times New Roman" w:cs="Times New Roman"/>
+          <w:color w:val="000000"/>
+          <w:sz w:val="24"/>
+          <w:szCs w:val="24"/>
+          <w:lang w:eastAsia="en-AU"/>
+        </w:rPr>
+        <w:t>optimising the average resource utilisation and surpassing in all the objectives Worst Fit. The algorithm was run using practice test script called “</w:t>
+      </w:r>
+      <w:proofErr w:type="spellStart"/>
+      <w:r>
+        <w:rPr>
+          <w:rFonts w:ascii="Times New Roman" w:eastAsia="Times New Roman" w:hAnsi="Times New Roman" w:cs="Times New Roman"/>
+          <w:color w:val="000000"/>
+          <w:sz w:val="24"/>
+          <w:szCs w:val="24"/>
+          <w:lang w:eastAsia="en-AU"/>
+        </w:rPr>
+        <w:t>test_results</w:t>
+      </w:r>
+      <w:proofErr w:type="spellEnd"/>
+      <w:r>
+        <w:rPr>
+          <w:rFonts w:ascii="Times New Roman" w:eastAsia="Times New Roman" w:hAnsi="Times New Roman" w:cs="Times New Roman"/>
+          <w:color w:val="000000"/>
+          <w:sz w:val="24"/>
+          <w:szCs w:val="24"/>
+          <w:lang w:eastAsia="en-AU"/>
+        </w:rPr>
+        <w:t>”.</w:t>
+      </w:r>
+    </w:p>
+    <w:p>
+      <w:pPr>
+        <w:ind w:left="360"/>
+        <w:rPr>
+          <w:rFonts w:ascii="Times New Roman" w:eastAsia="Times New Roman" w:hAnsi="Times New Roman" w:cs="Times New Roman"/>
+          <w:color w:val="000000"/>
+          <w:sz w:val="24"/>
+          <w:szCs w:val="24"/>
+          <w:lang w:eastAsia="en-AU"/>
+        </w:rPr>
+      </w:pPr>
+    </w:p>
+    <w:p>
+      <w:pPr>
+        <w:ind w:left="720"/>
+        <w:rPr>
+          <w:rFonts w:ascii="Times New Roman" w:eastAsia="Times New Roman" w:hAnsi="Times New Roman" w:cs="Times New Roman"/>
+          <w:color w:val="000000"/>
+          <w:sz w:val="24"/>
+          <w:szCs w:val="24"/>
+          <w:lang w:eastAsia="en-AU"/>
+        </w:rPr>
+      </w:pPr>
+      <w:r>
+        <w:rPr>
+          <w:rFonts w:ascii="Times New Roman" w:eastAsia="Times New Roman" w:hAnsi="Times New Roman" w:cs="Times New Roman"/>
+          <w:color w:val="000000"/>
+          <w:sz w:val="24"/>
+          <w:szCs w:val="24"/>
+          <w:lang w:eastAsia="en-AU"/>
+        </w:rPr>
+        <w:t>The test simulation was run using the command</w:t>
+      </w:r>
+      <w:r>
+        <w:rPr>
+          <w:rFonts w:ascii="Times New Roman" w:eastAsia="Times New Roman" w:hAnsi="Times New Roman" w:cs="Times New Roman"/>
+          <w:color w:val="000000"/>
+          <w:sz w:val="24"/>
+          <w:szCs w:val="24"/>
+          <w:lang w:eastAsia="en-AU"/>
+        </w:rPr>
+        <w:t>:</w:t>
+      </w:r>
+    </w:p>
+    <w:p>
+      <w:pPr>
+        <w:pStyle w:val="Paragrafoelenco"/>
+        <w:numPr>
+          <w:ilvl w:val="0"/>
+          <w:numId w:val="5"/>
+        </w:numPr>
+        <w:ind w:left="1080"/>
+        <w:rPr>
+          <w:rFonts w:ascii="Times New Roman" w:eastAsia="Times New Roman" w:hAnsi="Times New Roman" w:cs="Times New Roman"/>
+          <w:color w:val="000000"/>
+          <w:sz w:val="24"/>
+          <w:szCs w:val="24"/>
+          <w:lang w:eastAsia="en-AU"/>
+        </w:rPr>
+      </w:pPr>
+      <w:proofErr w:type="gramStart"/>
+      <w:r>
+        <w:rPr>
+          <w:rFonts w:ascii="Times New Roman" w:eastAsia="Times New Roman" w:hAnsi="Times New Roman" w:cs="Times New Roman"/>
+          <w:color w:val="000000"/>
+          <w:sz w:val="24"/>
+          <w:szCs w:val="24"/>
+          <w:lang w:eastAsia="en-AU"/>
+        </w:rPr>
+        <w:t>./</w:t>
+      </w:r>
+      <w:proofErr w:type="spellStart"/>
+      <w:proofErr w:type="gramEnd"/>
+      <w:r>
+        <w:rPr>
+          <w:rFonts w:ascii="Times New Roman" w:eastAsia="Times New Roman" w:hAnsi="Times New Roman" w:cs="Times New Roman"/>
+          <w:color w:val="000000"/>
+          <w:sz w:val="24"/>
+          <w:szCs w:val="24"/>
+          <w:lang w:eastAsia="en-AU"/>
+        </w:rPr>
+        <w:t>test_results</w:t>
+      </w:r>
+      <w:proofErr w:type="spellEnd"/>
+      <w:r>
+        <w:rPr>
+          <w:rFonts w:ascii="Times New Roman" w:eastAsia="Times New Roman" w:hAnsi="Times New Roman" w:cs="Times New Roman"/>
+          <w:color w:val="000000"/>
+          <w:sz w:val="24"/>
+          <w:szCs w:val="24"/>
+          <w:lang w:eastAsia="en-AU"/>
+        </w:rPr>
+        <w:t xml:space="preserve"> “java </w:t>
+      </w:r>
+      <w:proofErr w:type="spellStart"/>
+      <w:r>
+        <w:rPr>
+          <w:rFonts w:ascii="Times New Roman" w:eastAsia="Times New Roman" w:hAnsi="Times New Roman" w:cs="Times New Roman"/>
+          <w:color w:val="000000"/>
+          <w:sz w:val="24"/>
+          <w:szCs w:val="24"/>
+          <w:lang w:eastAsia="en-AU"/>
+        </w:rPr>
+        <w:t>TheClient</w:t>
+      </w:r>
+      <w:proofErr w:type="spellEnd"/>
+      <w:r>
+        <w:rPr>
+          <w:rFonts w:ascii="Times New Roman" w:eastAsia="Times New Roman" w:hAnsi="Times New Roman" w:cs="Times New Roman"/>
+          <w:color w:val="000000"/>
+          <w:sz w:val="24"/>
+          <w:szCs w:val="24"/>
+          <w:lang w:eastAsia="en-AU"/>
+        </w:rPr>
+        <w:t xml:space="preserve">” -o </w:t>
+      </w:r>
+      <w:proofErr w:type="spellStart"/>
+      <w:r>
+        <w:rPr>
+          <w:rFonts w:ascii="Times New Roman" w:eastAsia="Times New Roman" w:hAnsi="Times New Roman" w:cs="Times New Roman"/>
+          <w:color w:val="000000"/>
+          <w:sz w:val="24"/>
+          <w:szCs w:val="24"/>
+          <w:lang w:eastAsia="en-AU"/>
+        </w:rPr>
+        <w:t>ru</w:t>
+      </w:r>
+      <w:proofErr w:type="spellEnd"/>
+      <w:r>
+        <w:rPr>
+          <w:rFonts w:ascii="Times New Roman" w:eastAsia="Times New Roman" w:hAnsi="Times New Roman" w:cs="Times New Roman"/>
+          <w:color w:val="000000"/>
+          <w:sz w:val="24"/>
+          <w:szCs w:val="24"/>
+          <w:lang w:eastAsia="en-AU"/>
+        </w:rPr>
+        <w:t xml:space="preserve"> -n -c ../../configs/other/</w:t>
+      </w:r>
+    </w:p>
+    <w:p>
+      <w:pPr>
+        <w:ind w:left="360"/>
+        <w:rPr>
+          <w:rFonts w:ascii="Times New Roman" w:eastAsia="Times New Roman" w:hAnsi="Times New Roman" w:cs="Times New Roman"/>
+          <w:color w:val="000000"/>
+          <w:sz w:val="24"/>
+          <w:szCs w:val="24"/>
+          <w:lang w:eastAsia="en-AU"/>
+        </w:rPr>
+      </w:pPr>
+    </w:p>
+    <w:p>
+      <w:pPr>
+        <w:ind w:left="720"/>
+        <w:rPr>
+          <w:rFonts w:ascii="Times New Roman" w:eastAsia="Times New Roman" w:hAnsi="Times New Roman" w:cs="Times New Roman"/>
+          <w:color w:val="000000"/>
+          <w:sz w:val="24"/>
+          <w:szCs w:val="24"/>
+          <w:lang w:eastAsia="en-AU"/>
+        </w:rPr>
+      </w:pPr>
+      <w:r>
+        <w:rPr>
+          <w:rFonts w:ascii="Times New Roman" w:eastAsia="Times New Roman" w:hAnsi="Times New Roman" w:cs="Times New Roman"/>
+          <w:color w:val="000000"/>
+          <w:sz w:val="24"/>
+          <w:szCs w:val="24"/>
+          <w:lang w:eastAsia="en-AU"/>
+        </w:rPr>
+        <w:t>The following data is gathered from such test, and it represents the overall results of the pre-existing algorithms and the new one for all three objectives.</w:t>
+      </w:r>
+    </w:p>
+    <w:p>
+      <w:pPr>
+        <w:ind w:left="720"/>
+        <w:rPr>
+          <w:rFonts w:ascii="Times New Roman" w:eastAsia="Times New Roman" w:hAnsi="Times New Roman" w:cs="Times New Roman"/>
+          <w:color w:val="000000"/>
+          <w:sz w:val="24"/>
+          <w:szCs w:val="24"/>
+          <w:lang w:eastAsia="en-AU"/>
+        </w:rPr>
+      </w:pPr>
+      <w:r>
+        <w:rPr>
+          <w:rFonts w:ascii="Times New Roman" w:eastAsia="Times New Roman" w:hAnsi="Times New Roman" w:cs="Times New Roman"/>
+          <w:color w:val="000000"/>
+          <w:sz w:val="24"/>
+          <w:szCs w:val="24"/>
+          <w:lang w:eastAsia="en-AU"/>
+        </w:rPr>
+        <w:t xml:space="preserve">The order of results is All </w:t>
+      </w:r>
+      <w:proofErr w:type="gramStart"/>
+      <w:r>
+        <w:rPr>
+          <w:rFonts w:ascii="Times New Roman" w:eastAsia="Times New Roman" w:hAnsi="Times New Roman" w:cs="Times New Roman"/>
+          <w:color w:val="000000"/>
+          <w:sz w:val="24"/>
+          <w:szCs w:val="24"/>
+          <w:lang w:eastAsia="en-AU"/>
+        </w:rPr>
+        <w:t>To</w:t>
+      </w:r>
+      <w:proofErr w:type="gramEnd"/>
+      <w:r>
+        <w:rPr>
+          <w:rFonts w:ascii="Times New Roman" w:eastAsia="Times New Roman" w:hAnsi="Times New Roman" w:cs="Times New Roman"/>
+          <w:color w:val="000000"/>
+          <w:sz w:val="24"/>
+          <w:szCs w:val="24"/>
+          <w:lang w:eastAsia="en-AU"/>
+        </w:rPr>
+        <w:t xml:space="preserve"> Largest, First Fit, Best Fit, Worst Fit, New Algorithm.</w:t>
+      </w:r>
+    </w:p>
+    <w:p>
+      <w:pPr>
+        <w:pStyle w:val="PreformattatoHTML"/>
+        <w:ind w:left="720"/>
+        <w:rPr>
+          <w:rFonts w:ascii="Times New Roman" w:hAnsi="Times New Roman" w:cs="Times New Roman"/>
+          <w:sz w:val="24"/>
+          <w:szCs w:val="24"/>
+          <w:u w:val="single"/>
+        </w:rPr>
+      </w:pPr>
+      <w:r>
+        <w:rPr>
+          <w:rFonts w:ascii="Times New Roman" w:hAnsi="Times New Roman" w:cs="Times New Roman"/>
+          <w:sz w:val="24"/>
+          <w:szCs w:val="24"/>
+          <w:u w:val="single"/>
+        </w:rPr>
+        <w:t>Turnaround Time</w:t>
+      </w:r>
+    </w:p>
+    <w:p>
+      <w:pPr>
+        <w:pStyle w:val="PreformattatoHTML"/>
+        <w:ind w:left="720"/>
+        <w:rPr>
+          <w:rFonts w:ascii="Times New Roman" w:hAnsi="Times New Roman" w:cs="Times New Roman"/>
+          <w:sz w:val="24"/>
+          <w:szCs w:val="24"/>
+        </w:rPr>
+      </w:pPr>
+      <w:r>
+        <w:rPr>
+          <w:rFonts w:ascii="Times New Roman" w:hAnsi="Times New Roman" w:cs="Times New Roman"/>
+          <w:sz w:val="24"/>
+          <w:szCs w:val="24"/>
+        </w:rPr>
+        <w:t>Average                     |254086.33 |1473.33   |1462.83   |6240.72   |2638.61</w:t>
+      </w:r>
+    </w:p>
+    <w:p>
+      <w:pPr>
+        <w:pStyle w:val="PreformattatoHTML"/>
+        <w:ind w:left="720"/>
+        <w:rPr>
+          <w:rFonts w:ascii="Times New Roman" w:hAnsi="Times New Roman" w:cs="Times New Roman"/>
+          <w:sz w:val="24"/>
+          <w:szCs w:val="24"/>
+        </w:rPr>
+      </w:pPr>
+      <w:r>
+        <w:rPr>
+          <w:rFonts w:ascii="Times New Roman" w:hAnsi="Times New Roman" w:cs="Times New Roman"/>
+          <w:sz w:val="24"/>
+          <w:szCs w:val="24"/>
+        </w:rPr>
+        <w:t>Improvement: 13.74%</w:t>
+      </w:r>
+    </w:p>
+    <w:p>
+      <w:pPr>
+        <w:pStyle w:val="PreformattatoHTML"/>
+        <w:ind w:left="720"/>
+        <w:rPr>
+          <w:rFonts w:ascii="Times New Roman" w:hAnsi="Times New Roman" w:cs="Times New Roman"/>
+          <w:sz w:val="24"/>
+          <w:szCs w:val="24"/>
+        </w:rPr>
+      </w:pPr>
+    </w:p>
+    <w:p>
+      <w:pPr>
+        <w:pStyle w:val="PreformattatoHTML"/>
+        <w:ind w:left="720"/>
+        <w:rPr>
+          <w:rFonts w:ascii="Times New Roman" w:hAnsi="Times New Roman" w:cs="Times New Roman"/>
+          <w:sz w:val="24"/>
+          <w:szCs w:val="24"/>
+          <w:u w:val="single"/>
+        </w:rPr>
+      </w:pPr>
+      <w:r>
+        <w:rPr>
+          <w:rFonts w:ascii="Times New Roman" w:hAnsi="Times New Roman" w:cs="Times New Roman"/>
+          <w:sz w:val="24"/>
+          <w:szCs w:val="24"/>
+          <w:u w:val="single"/>
+        </w:rPr>
+        <w:t>Resource Utilisation</w:t>
+      </w:r>
+    </w:p>
+    <w:p>
+      <w:pPr>
+        <w:pStyle w:val="PreformattatoHTML"/>
+        <w:ind w:left="720"/>
+        <w:rPr>
+          <w:rFonts w:ascii="Times New Roman" w:hAnsi="Times New Roman" w:cs="Times New Roman"/>
+          <w:sz w:val="24"/>
+          <w:szCs w:val="24"/>
+        </w:rPr>
+      </w:pPr>
+      <w:r>
+        <w:rPr>
+          <w:rFonts w:ascii="Times New Roman" w:hAnsi="Times New Roman" w:cs="Times New Roman"/>
+          <w:sz w:val="24"/>
+          <w:szCs w:val="24"/>
+        </w:rPr>
+        <w:t xml:space="preserve">Average                     |100.00    |66.79     |64.94     |72.85     |74.10  </w:t>
+      </w:r>
+    </w:p>
+    <w:p>
+      <w:pPr>
+        <w:pStyle w:val="PreformattatoHTML"/>
+        <w:ind w:left="720"/>
+        <w:rPr>
+          <w:rFonts w:ascii="Times New Roman" w:hAnsi="Times New Roman" w:cs="Times New Roman"/>
+          <w:sz w:val="24"/>
+          <w:szCs w:val="24"/>
+        </w:rPr>
+      </w:pPr>
+      <w:r>
+        <w:rPr>
+          <w:rFonts w:ascii="Times New Roman" w:hAnsi="Times New Roman" w:cs="Times New Roman"/>
+          <w:sz w:val="24"/>
+          <w:szCs w:val="24"/>
+        </w:rPr>
+        <w:t>Improvement: 8.66%</w:t>
+      </w:r>
+    </w:p>
+    <w:p>
+      <w:pPr>
+        <w:pStyle w:val="PreformattatoHTML"/>
+        <w:ind w:left="720"/>
+        <w:rPr>
+          <w:rFonts w:ascii="Times New Roman" w:hAnsi="Times New Roman" w:cs="Times New Roman"/>
+          <w:sz w:val="24"/>
+          <w:szCs w:val="24"/>
+        </w:rPr>
+      </w:pPr>
+    </w:p>
+    <w:p>
+      <w:pPr>
+        <w:pStyle w:val="PreformattatoHTML"/>
+        <w:ind w:left="720"/>
+        <w:rPr>
+          <w:rFonts w:ascii="Times New Roman" w:hAnsi="Times New Roman" w:cs="Times New Roman"/>
+          <w:sz w:val="24"/>
+          <w:szCs w:val="24"/>
+          <w:u w:val="single"/>
+        </w:rPr>
+      </w:pPr>
+      <w:r>
+        <w:rPr>
+          <w:rFonts w:ascii="Times New Roman" w:hAnsi="Times New Roman" w:cs="Times New Roman"/>
+          <w:sz w:val="24"/>
+          <w:szCs w:val="24"/>
+          <w:u w:val="single"/>
+        </w:rPr>
+        <w:t>Total Rental Cost</w:t>
+      </w:r>
+    </w:p>
+    <w:p>
+      <w:pPr>
+        <w:pStyle w:val="PreformattatoHTML"/>
+        <w:ind w:left="720"/>
+        <w:rPr>
+          <w:rFonts w:ascii="Times New Roman" w:hAnsi="Times New Roman" w:cs="Times New Roman"/>
+          <w:sz w:val="24"/>
+          <w:szCs w:val="24"/>
+        </w:rPr>
+      </w:pPr>
+      <w:r>
+        <w:rPr>
+          <w:rFonts w:ascii="Times New Roman" w:hAnsi="Times New Roman" w:cs="Times New Roman"/>
+          <w:sz w:val="24"/>
+          <w:szCs w:val="24"/>
+        </w:rPr>
+        <w:t>Average                     |256.05    |417.90    |414.42    |443.03    |434.96</w:t>
+      </w:r>
+    </w:p>
+    <w:p>
+      <w:pPr>
+        <w:pStyle w:val="PreformattatoHTML"/>
+        <w:ind w:left="720"/>
+        <w:rPr>
+          <w:rFonts w:ascii="Times New Roman" w:hAnsi="Times New Roman" w:cs="Times New Roman"/>
+          <w:sz w:val="24"/>
+          <w:szCs w:val="24"/>
+        </w:rPr>
+      </w:pPr>
+      <w:r>
+        <w:rPr>
+          <w:rFonts w:ascii="Times New Roman" w:hAnsi="Times New Roman" w:cs="Times New Roman"/>
+          <w:sz w:val="24"/>
+          <w:szCs w:val="24"/>
+        </w:rPr>
+        <w:t>Improvement: -2.32%</w:t>
+      </w:r>
+    </w:p>
+    <w:p>
+      <w:pPr>
+        <w:pStyle w:val="PreformattatoHTML"/>
+        <w:ind w:left="720"/>
+        <w:rPr>
+          <w:rFonts w:ascii="Times New Roman" w:hAnsi="Times New Roman" w:cs="Times New Roman"/>
+          <w:sz w:val="24"/>
+          <w:szCs w:val="24"/>
+        </w:rPr>
+      </w:pPr>
+    </w:p>
+    <w:p>
+      <w:pPr>
+        <w:pStyle w:val="PreformattatoHTML"/>
+        <w:ind w:left="720"/>
+        <w:rPr>
+          <w:rFonts w:ascii="Times New Roman" w:hAnsi="Times New Roman" w:cs="Times New Roman"/>
+          <w:sz w:val="24"/>
+          <w:szCs w:val="24"/>
+        </w:rPr>
+      </w:pPr>
+    </w:p>
+    <w:p>
+      <w:pPr>
+        <w:pStyle w:val="PreformattatoHTML"/>
+        <w:ind w:left="720"/>
+        <w:rPr>
+          <w:rFonts w:ascii="Times New Roman" w:hAnsi="Times New Roman" w:cs="Times New Roman"/>
+          <w:sz w:val="24"/>
+          <w:szCs w:val="24"/>
+        </w:rPr>
+      </w:pPr>
+      <w:r>
+        <w:rPr>
+          <w:rFonts w:ascii="Times New Roman" w:hAnsi="Times New Roman" w:cs="Times New Roman"/>
+          <w:sz w:val="24"/>
+          <w:szCs w:val="24"/>
+        </w:rPr>
+        <w:t xml:space="preserve">From these results, it is clear that the new algorithm outperforms Worst Fit in the three objectives. On the other hand, the Turnaround Time of the new algorithm is still much </w:t>
+      </w:r>
+      <w:r>
+        <w:rPr>
+          <w:rFonts w:ascii="Times New Roman" w:hAnsi="Times New Roman" w:cs="Times New Roman"/>
+          <w:sz w:val="24"/>
+          <w:szCs w:val="24"/>
+        </w:rPr>
+        <w:t>higher</w:t>
+      </w:r>
+      <w:r>
+        <w:rPr>
+          <w:rFonts w:ascii="Times New Roman" w:hAnsi="Times New Roman" w:cs="Times New Roman"/>
+          <w:sz w:val="24"/>
+          <w:szCs w:val="24"/>
+        </w:rPr>
+        <w:t xml:space="preserve"> than First Fit and Best Fit. The same applies for the Total Rental Cost: All </w:t>
+      </w:r>
+      <w:proofErr w:type="gramStart"/>
+      <w:r>
+        <w:rPr>
+          <w:rFonts w:ascii="Times New Roman" w:hAnsi="Times New Roman" w:cs="Times New Roman"/>
+          <w:sz w:val="24"/>
+          <w:szCs w:val="24"/>
+        </w:rPr>
+        <w:t>To</w:t>
+      </w:r>
+      <w:proofErr w:type="gramEnd"/>
+      <w:r>
+        <w:rPr>
+          <w:rFonts w:ascii="Times New Roman" w:hAnsi="Times New Roman" w:cs="Times New Roman"/>
+          <w:sz w:val="24"/>
+          <w:szCs w:val="24"/>
+        </w:rPr>
+        <w:t xml:space="preserve"> Largest</w:t>
+      </w:r>
+      <w:r>
+        <w:rPr>
+          <w:rFonts w:ascii="Times New Roman" w:hAnsi="Times New Roman" w:cs="Times New Roman"/>
+          <w:sz w:val="24"/>
+          <w:szCs w:val="24"/>
+        </w:rPr>
+        <w:t>, First Fit and Best Fit are better, but the difference is not as wide as for the Turnaround Time.</w:t>
+      </w:r>
+    </w:p>
+    <w:p>
+      <w:pPr>
+        <w:pStyle w:val="PreformattatoHTML"/>
+        <w:ind w:left="720"/>
+        <w:rPr>
+          <w:rFonts w:ascii="Times New Roman" w:hAnsi="Times New Roman" w:cs="Times New Roman"/>
+          <w:sz w:val="24"/>
+          <w:szCs w:val="24"/>
+        </w:rPr>
+      </w:pPr>
+      <w:r>
+        <w:rPr>
+          <w:rFonts w:ascii="Times New Roman" w:hAnsi="Times New Roman" w:cs="Times New Roman"/>
+          <w:sz w:val="24"/>
+          <w:szCs w:val="24"/>
+        </w:rPr>
+        <w:t xml:space="preserve">What is surprising is that the Resource Utilisation for the new algorithm is actually the best out of all the scheduling algorithms, without taking in consideration All </w:t>
+      </w:r>
+      <w:proofErr w:type="gramStart"/>
+      <w:r>
+        <w:rPr>
+          <w:rFonts w:ascii="Times New Roman" w:hAnsi="Times New Roman" w:cs="Times New Roman"/>
+          <w:sz w:val="24"/>
+          <w:szCs w:val="24"/>
+        </w:rPr>
+        <w:t>To</w:t>
+      </w:r>
+      <w:proofErr w:type="gramEnd"/>
+      <w:r>
+        <w:rPr>
+          <w:rFonts w:ascii="Times New Roman" w:hAnsi="Times New Roman" w:cs="Times New Roman"/>
+          <w:sz w:val="24"/>
+          <w:szCs w:val="24"/>
+        </w:rPr>
+        <w:t xml:space="preserve"> Largest, as explained in the Problem Definition of this report.</w:t>
+      </w:r>
+    </w:p>
+    <w:p>
+      <w:pPr>
+        <w:pStyle w:val="PreformattatoHTML"/>
+        <w:ind w:left="720"/>
+        <w:rPr>
+          <w:rFonts w:ascii="Times New Roman" w:hAnsi="Times New Roman" w:cs="Times New Roman"/>
+          <w:sz w:val="24"/>
+          <w:szCs w:val="24"/>
+        </w:rPr>
+      </w:pPr>
+    </w:p>
+    <w:p>
+      <w:pPr>
+        <w:pStyle w:val="PreformattatoHTML"/>
+        <w:ind w:left="720"/>
+        <w:rPr>
+          <w:rFonts w:ascii="Times New Roman" w:hAnsi="Times New Roman" w:cs="Times New Roman"/>
+          <w:sz w:val="24"/>
+          <w:szCs w:val="24"/>
+        </w:rPr>
+      </w:pPr>
+    </w:p>
+    <w:p>
+      <w:pPr>
+        <w:pStyle w:val="PreformattatoHTML"/>
+        <w:rPr>
+          <w:rFonts w:ascii="Times New Roman" w:hAnsi="Times New Roman" w:cs="Times New Roman"/>
+          <w:sz w:val="24"/>
+          <w:szCs w:val="24"/>
+        </w:rPr>
+      </w:pPr>
+    </w:p>
+    <w:p>
+      <w:pPr>
+        <w:pStyle w:val="PreformattatoHTML"/>
+        <w:rPr>
+          <w:rFonts w:ascii="Times New Roman" w:hAnsi="Times New Roman" w:cs="Times New Roman"/>
           <w:b/>
           <w:bCs/>
-          <w:color w:val="000000"/>
-        </w:rPr>
-        <w:t>Evaluation</w:t>
-      </w:r>
-    </w:p>
-    <w:p>
-      <w:pPr>
-        <w:ind w:left="360"/>
-        <w:rPr>
-          <w:rFonts w:ascii="Times New Roman" w:eastAsia="Times New Roman" w:hAnsi="Times New Roman" w:cs="Times New Roman"/>
-          <w:color w:val="000000"/>
-          <w:sz w:val="24"/>
-          <w:szCs w:val="24"/>
-          <w:lang w:eastAsia="en-AU"/>
-        </w:rPr>
-      </w:pPr>
-    </w:p>
-    <w:p>
-      <w:pPr>
+          <w:sz w:val="24"/>
+          <w:szCs w:val="24"/>
+        </w:rPr>
+      </w:pPr>
+      <w:r>
         <w:rPr>
           <w:rFonts w:ascii="Times New Roman" w:hAnsi="Times New Roman" w:cs="Times New Roman"/>
           <w:b/>
@@ -716,8 +4004,13 @@
           <w:sz w:val="24"/>
           <w:szCs w:val="24"/>
         </w:rPr>
-      </w:pPr>
-      <w:r>
+        <w:lastRenderedPageBreak/>
+        <w:t>Conclusion</w:t>
+      </w:r>
+    </w:p>
+    <w:p>
+      <w:pPr>
+        <w:pStyle w:val="PreformattatoHTML"/>
         <w:rPr>
           <w:rFonts w:ascii="Times New Roman" w:hAnsi="Times New Roman" w:cs="Times New Roman"/>
           <w:b/>
@@ -725,9 +4018,102 @@
           <w:sz w:val="24"/>
           <w:szCs w:val="24"/>
         </w:rPr>
-        <w:lastRenderedPageBreak/>
-        <w:t>References</w:t>
-      </w:r>
+      </w:pPr>
+    </w:p>
+    <w:p>
+      <w:pPr>
+        <w:pStyle w:val="PreformattatoHTML"/>
+        <w:ind w:left="720"/>
+        <w:rPr>
+          <w:rFonts w:ascii="Times New Roman" w:hAnsi="Times New Roman" w:cs="Times New Roman"/>
+          <w:sz w:val="24"/>
+          <w:szCs w:val="24"/>
+        </w:rPr>
+      </w:pPr>
+      <w:r>
+        <w:rPr>
+          <w:rFonts w:ascii="Times New Roman" w:hAnsi="Times New Roman" w:cs="Times New Roman"/>
+          <w:sz w:val="24"/>
+          <w:szCs w:val="24"/>
+        </w:rPr>
+        <w:t xml:space="preserve">The project was successful: the algorithm designed </w:t>
+      </w:r>
+      <w:r>
+        <w:rPr>
+          <w:rFonts w:ascii="Times New Roman" w:hAnsi="Times New Roman" w:cs="Times New Roman"/>
+          <w:sz w:val="24"/>
+          <w:szCs w:val="24"/>
+        </w:rPr>
+        <w:t>managed to outperform one of the existing scheduling algorithms, optimising Resource Utilisation as well.</w:t>
+      </w:r>
+    </w:p>
+    <w:p>
+      <w:pPr>
+        <w:pStyle w:val="PreformattatoHTML"/>
+        <w:ind w:left="720"/>
+        <w:rPr>
+          <w:rFonts w:ascii="Times New Roman" w:hAnsi="Times New Roman" w:cs="Times New Roman"/>
+          <w:sz w:val="24"/>
+          <w:szCs w:val="24"/>
+        </w:rPr>
+      </w:pPr>
+      <w:r>
+        <w:rPr>
+          <w:rFonts w:ascii="Times New Roman" w:hAnsi="Times New Roman" w:cs="Times New Roman"/>
+          <w:sz w:val="24"/>
+          <w:szCs w:val="24"/>
+        </w:rPr>
+        <w:t xml:space="preserve">However, it is clear from the test simulation that </w:t>
+      </w:r>
+      <w:r>
+        <w:rPr>
+          <w:rFonts w:ascii="Times New Roman" w:hAnsi="Times New Roman" w:cs="Times New Roman"/>
+          <w:sz w:val="24"/>
+          <w:szCs w:val="24"/>
+        </w:rPr>
+        <w:t>there is still margin for improvement, especially for Turnaround Time, but also for Total Rental Cost.</w:t>
+      </w:r>
+    </w:p>
+    <w:p>
+      <w:pPr>
+        <w:pStyle w:val="PreformattatoHTML"/>
+        <w:ind w:left="720"/>
+        <w:rPr>
+          <w:rFonts w:ascii="Times New Roman" w:hAnsi="Times New Roman" w:cs="Times New Roman"/>
+          <w:sz w:val="24"/>
+          <w:szCs w:val="24"/>
+        </w:rPr>
+      </w:pPr>
+      <w:r>
+        <w:rPr>
+          <w:rFonts w:ascii="Times New Roman" w:hAnsi="Times New Roman" w:cs="Times New Roman"/>
+          <w:sz w:val="24"/>
+          <w:szCs w:val="24"/>
+        </w:rPr>
+        <w:t>The overall outcome of the project is nonetheless satisfactory.</w:t>
+      </w:r>
+    </w:p>
+    <w:p>
+      <w:pPr>
+        <w:pStyle w:val="PreformattatoHTML"/>
+        <w:ind w:left="720"/>
+        <w:rPr>
+          <w:rFonts w:ascii="Times New Roman" w:hAnsi="Times New Roman" w:cs="Times New Roman"/>
+          <w:sz w:val="24"/>
+          <w:szCs w:val="24"/>
+        </w:rPr>
+      </w:pPr>
+    </w:p>
+    <w:p>
+      <w:pPr>
+        <w:pStyle w:val="PreformattatoHTML"/>
+        <w:ind w:left="360"/>
+        <w:rPr>
+          <w:rFonts w:ascii="Times New Roman" w:hAnsi="Times New Roman" w:cs="Times New Roman"/>
+          <w:sz w:val="24"/>
+          <w:szCs w:val="24"/>
+        </w:rPr>
+      </w:pPr>
     </w:p>
     <w:p>
       <w:pPr>
@@ -739,9 +4125,20 @@
           <w:szCs w:val="24"/>
         </w:rPr>
       </w:pPr>
-    </w:p>
-    <w:p>
-      <w:pPr>
+      <w:r>
+        <w:rPr>
+          <w:rFonts w:ascii="Times New Roman" w:hAnsi="Times New Roman" w:cs="Times New Roman"/>
+          <w:b/>
+          <w:bCs/>
+          <w:sz w:val="24"/>
+          <w:szCs w:val="24"/>
+        </w:rPr>
+        <w:t>References</w:t>
+      </w:r>
+    </w:p>
+    <w:p>
+      <w:pPr>
+        <w:ind w:left="720"/>
         <w:rPr>
           <w:rFonts w:ascii="Times New Roman" w:hAnsi="Times New Roman" w:cs="Times New Roman"/>
           <w:sz w:val="24"/>
@@ -767,7 +4164,7 @@
     </w:p>
     <w:p>
       <w:pPr>
-        <w:ind w:left="720"/>
+        <w:ind w:left="1440"/>
         <w:rPr>
           <w:rFonts w:ascii="Times New Roman" w:hAnsi="Times New Roman" w:cs="Times New Roman"/>
           <w:sz w:val="24"/>
@@ -908,6 +4305,231 @@
     </w:lvl>
   </w:abstractNum>
   <w:abstractNum w:abstractNumId="1" w15:restartNumberingAfterBreak="0">
+    <w:nsid w:val="41262125"/>
+    <w:multiLevelType w:val="hybridMultilevel"/>
+    <w:tmpl w:val="4CE43B0A"/>
+    <w:lvl w:ilvl="0" w:tplc="ECECE074">
+      <w:numFmt w:val="bullet"/>
+      <w:lvlText w:val="-"/>
+      <w:lvlJc w:val="left"/>
+      <w:pPr>
+        <w:ind w:left="1080" w:hanging="360"/>
+      </w:pPr>
+      <w:rPr>
+        <w:rFonts w:ascii="Times New Roman" w:eastAsiaTheme="minorHAnsi" w:hAnsi="Times New Roman" w:cs="Times New Roman" w:hint="default"/>
+      </w:rPr>
+    </w:lvl>
+    <w:lvl w:ilvl="1" w:tplc="0C090003" w:tentative="1">
+      <w:start w:val="1"/>
+      <w:numFmt w:val="bullet"/>
+      <w:lvlText w:val="o"/>
+      <w:lvlJc w:val="left"/>
+      <w:pPr>
+        <w:ind w:left="1800" w:hanging="360"/>
+      </w:pPr>
+      <w:rPr>
+        <w:rFonts w:ascii="Courier New" w:hAnsi="Courier New" w:cs="Courier New" w:hint="default"/>
+      </w:rPr>
+    </w:lvl>
+    <w:lvl w:ilvl="2" w:tplc="0C090005" w:tentative="1">
+      <w:start w:val="1"/>
+      <w:numFmt w:val="bullet"/>
+      <w:lvlText w:val=""/>
+      <w:lvlJc w:val="left"/>
+      <w:pPr>
+        <w:ind w:left="2520" w:hanging="360"/>
+      </w:pPr>
+      <w:rPr>
+        <w:rFonts w:ascii="Wingdings" w:hAnsi="Wingdings" w:hint="default"/>
+      </w:rPr>
+    </w:lvl>
+    <w:lvl w:ilvl="3" w:tplc="0C090001" w:tentative="1">
+      <w:start w:val="1"/>
+      <w:numFmt w:val="bullet"/>
+      <w:lvlText w:val=""/>
+      <w:lvlJc w:val="left"/>
+      <w:pPr>
+        <w:ind w:left="3240" w:hanging="360"/>
+      </w:pPr>
+      <w:rPr>
+        <w:rFonts w:ascii="Symbol" w:hAnsi="Symbol" w:hint="default"/>
+      </w:rPr>
+    </w:lvl>
+    <w:lvl w:ilvl="4" w:tplc="0C090003" w:tentative="1">
+      <w:start w:val="1"/>
+      <w:numFmt w:val="bullet"/>
+      <w:lvlText w:val="o"/>
+      <w:lvlJc w:val="left"/>
+      <w:pPr>
+        <w:ind w:left="3960" w:hanging="360"/>
+      </w:pPr>
+      <w:rPr>
+        <w:rFonts w:ascii="Courier New" w:hAnsi="Courier New" w:cs="Courier New" w:hint="default"/>
+      </w:rPr>
+    </w:lvl>
+    <w:lvl w:ilvl="5" w:tplc="0C090005" w:tentative="1">
+      <w:start w:val="1"/>
+      <w:numFmt w:val="bullet"/>
+      <w:lvlText w:val=""/>
+      <w:lvlJc w:val="left"/>
+      <w:pPr>
+        <w:ind w:left="4680" w:hanging="360"/>
+      </w:pPr>
+      <w:rPr>
+        <w:rFonts w:ascii="Wingdings" w:hAnsi="Wingdings" w:hint="default"/>
+      </w:rPr>
+    </w:lvl>
+    <w:lvl w:ilvl="6" w:tplc="0C090001" w:tentative="1">
+      <w:start w:val="1"/>
+      <w:numFmt w:val="bullet"/>
+      <w:lvlText w:val=""/>
+      <w:lvlJc w:val="left"/>
+      <w:pPr>
+        <w:ind w:left="5400" w:hanging="360"/>
+      </w:pPr>
+      <w:rPr>
+        <w:rFonts w:ascii="Symbol" w:hAnsi="Symbol" w:hint="default"/>
+      </w:rPr>
+    </w:lvl>
+    <w:lvl w:ilvl="7" w:tplc="0C090003" w:tentative="1">
+      <w:start w:val="1"/>
+      <w:numFmt w:val="bullet"/>
+      <w:lvlText w:val="o"/>
+      <w:lvlJc w:val="left"/>
+      <w:pPr>
+        <w:ind w:left="6120" w:hanging="360"/>
+      </w:pPr>
+      <w:rPr>
+        <w:rFonts w:ascii="Courier New" w:hAnsi="Courier New" w:cs="Courier New" w:hint="default"/>
+      </w:rPr>
+    </w:lvl>
+    <w:lvl w:ilvl="8" w:tplc="0C090005" w:tentative="1">
+      <w:start w:val="1"/>
+      <w:numFmt w:val="bullet"/>
+      <w:lvlText w:val=""/>
+      <w:lvlJc w:val="left"/>
+      <w:pPr>
+        <w:ind w:left="6840" w:hanging="360"/>
+      </w:pPr>
+      <w:rPr>
+        <w:rFonts w:ascii="Wingdings" w:hAnsi="Wingdings" w:hint="default"/>
+      </w:rPr>
+    </w:lvl>
+  </w:abstractNum>
+  <w:abstractNum w:abstractNumId="2" w15:restartNumberingAfterBreak="0">
+    <w:nsid w:val="53E249A0"/>
+    <w:multiLevelType w:val="hybridMultilevel"/>
+    <w:tmpl w:val="176CE374"/>
+    <w:lvl w:ilvl="0" w:tplc="2A9CE5C4">
+      <w:start w:val="3"/>
+      <w:numFmt w:val="bullet"/>
+      <w:lvlText w:val=""/>
+      <w:lvlJc w:val="left"/>
+      <w:pPr>
+        <w:ind w:left="720" w:hanging="360"/>
+      </w:pPr>
+      <w:rPr>
+        <w:rFonts w:ascii="Wingdings" w:eastAsia="Times New Roman" w:hAnsi="Wingdings" w:cs="Times New Roman" w:hint="default"/>
+      </w:rPr>
+    </w:lvl>
+    <w:lvl w:ilvl="1" w:tplc="0C090003" w:tentative="1">
+      <w:start w:val="1"/>
+      <w:numFmt w:val="bullet"/>
+      <w:lvlText w:val="o"/>
+      <w:lvlJc w:val="left"/>
+      <w:pPr>
+        <w:ind w:left="1440" w:hanging="360"/>
+      </w:pPr>
+      <w:rPr>
+        <w:rFonts w:ascii="Courier New" w:hAnsi="Courier New" w:cs="Courier New" w:hint="default"/>
+      </w:rPr>
+    </w:lvl>
+    <w:lvl w:ilvl="2" w:tplc="0C090005" w:tentative="1">
+      <w:start w:val="1"/>
+      <w:numFmt w:val="bullet"/>
+      <w:lvlText w:val=""/>
+      <w:lvlJc w:val="left"/>
+      <w:pPr>
+        <w:ind w:left="2160" w:hanging="360"/>
+      </w:pPr>
+      <w:rPr>
+        <w:rFonts w:ascii="Wingdings" w:hAnsi="Wingdings" w:hint="default"/>
+      </w:rPr>
+    </w:lvl>
+    <w:lvl w:ilvl="3" w:tplc="0C090001" w:tentative="1">
+      <w:start w:val="1"/>
+      <w:numFmt w:val="bullet"/>
+      <w:lvlText w:val=""/>
+      <w:lvlJc w:val="left"/>
+      <w:pPr>
+        <w:ind w:left="2880" w:hanging="360"/>
+      </w:pPr>
+      <w:rPr>
+        <w:rFonts w:ascii="Symbol" w:hAnsi="Symbol" w:hint="default"/>
+      </w:rPr>
+    </w:lvl>
+    <w:lvl w:ilvl="4" w:tplc="0C090003" w:tentative="1">
+      <w:start w:val="1"/>
+      <w:numFmt w:val="bullet"/>
+      <w:lvlText w:val="o"/>
+      <w:lvlJc w:val="left"/>
+      <w:pPr>
+        <w:ind w:left="3600" w:hanging="360"/>
+      </w:pPr>
+      <w:rPr>
+        <w:rFonts w:ascii="Courier New" w:hAnsi="Courier New" w:cs="Courier New" w:hint="default"/>
+      </w:rPr>
+    </w:lvl>
+    <w:lvl w:ilvl="5" w:tplc="0C090005" w:tentative="1">
+      <w:start w:val="1"/>
+      <w:numFmt w:val="bullet"/>
+      <w:lvlText w:val=""/>
+      <w:lvlJc w:val="left"/>
+      <w:pPr>
+        <w:ind w:left="4320" w:hanging="360"/>
+      </w:pPr>
+      <w:rPr>
+        <w:rFonts w:ascii="Wingdings" w:hAnsi="Wingdings" w:hint="default"/>
+      </w:rPr>
+    </w:lvl>
+    <w:lvl w:ilvl="6" w:tplc="0C090001" w:tentative="1">
+      <w:start w:val="1"/>
+      <w:numFmt w:val="bullet"/>
+      <w:lvlText w:val=""/>
+      <w:lvlJc w:val="left"/>
+      <w:pPr>
+        <w:ind w:left="5040" w:hanging="360"/>
+      </w:pPr>
+      <w:rPr>
+        <w:rFonts w:ascii="Symbol" w:hAnsi="Symbol" w:hint="default"/>
+      </w:rPr>
+    </w:lvl>
+    <w:lvl w:ilvl="7" w:tplc="0C090003" w:tentative="1">
+      <w:start w:val="1"/>
+      <w:numFmt w:val="bullet"/>
+      <w:lvlText w:val="o"/>
+      <w:lvlJc w:val="left"/>
+      <w:pPr>
+        <w:ind w:left="5760" w:hanging="360"/>
+      </w:pPr>
+      <w:rPr>
+        <w:rFonts w:ascii="Courier New" w:hAnsi="Courier New" w:cs="Courier New" w:hint="default"/>
+      </w:rPr>
+    </w:lvl>
+    <w:lvl w:ilvl="8" w:tplc="0C090005" w:tentative="1">
+      <w:start w:val="1"/>
+      <w:numFmt w:val="bullet"/>
+      <w:lvlText w:val=""/>
+      <w:lvlJc w:val="left"/>
+      <w:pPr>
+        <w:ind w:left="6480" w:hanging="360"/>
+      </w:pPr>
+      <w:rPr>
+        <w:rFonts w:ascii="Wingdings" w:hAnsi="Wingdings" w:hint="default"/>
+      </w:rPr>
+    </w:lvl>
+  </w:abstractNum>
+  <w:abstractNum w:abstractNumId="3" w15:restartNumberingAfterBreak="0">
     <w:nsid w:val="6830567E"/>
     <w:multiLevelType w:val="multilevel"/>
     <w:tmpl w:val="AA68D38C"/>
@@ -1056,7 +4678,7 @@
       </w:rPr>
     </w:lvl>
   </w:abstractNum>
-  <w:abstractNum w:abstractNumId="2" w15:restartNumberingAfterBreak="0">
+  <w:abstractNum w:abstractNumId="4" w15:restartNumberingAfterBreak="0">
     <w:nsid w:val="718F5B36"/>
     <w:multiLevelType w:val="multilevel"/>
     <w:tmpl w:val="7DD258F0"/>
@@ -1201,13 +4823,19 @@
     </w:lvl>
   </w:abstractNum>
   <w:num w:numId="1">
-    <w:abstractNumId w:val="2"/>
+    <w:abstractNumId w:val="4"/>
   </w:num>
   <w:num w:numId="2">
-    <w:abstractNumId w:val="1"/>
+    <w:abstractNumId w:val="3"/>
   </w:num>
   <w:num w:numId="3">
     <w:abstractNumId w:val="0"/>
+  </w:num>
+  <w:num w:numId="4">
+    <w:abstractNumId w:val="1"/>
+  </w:num>
+  <w:num w:numId="5">
+    <w:abstractNumId w:val="2"/>
   </w:num>
 </w:numbering>
 </file>
@@ -1615,7 +5243,6 @@
   <w:style w:type="character" w:default="1" w:styleId="Carpredefinitoparagrafo">
     <w:name w:val="Default Paragraph Font"/>
     <w:uiPriority w:val="1"/>
-    <w:semiHidden/>
     <w:unhideWhenUsed/>
   </w:style>
   <w:style w:type="table" w:default="1" w:styleId="Tabellanormale">
@@ -1684,6 +5311,54 @@
       <w:ind w:left="720"/>
       <w:contextualSpacing/>
     </w:pPr>
+  </w:style>
+  <w:style w:type="paragraph" w:styleId="PreformattatoHTML">
+    <w:name w:val="HTML Preformatted"/>
+    <w:basedOn w:val="Normale"/>
+    <w:link w:val="PreformattatoHTMLCarattere"/>
+    <w:uiPriority w:val="99"/>
+    <w:unhideWhenUsed/>
+    <w:rsid w:val="00D42A73"/>
+    <w:pPr>
+      <w:tabs>
+        <w:tab w:val="left" w:pos="916"/>
+        <w:tab w:val="left" w:pos="1832"/>
+        <w:tab w:val="left" w:pos="2748"/>
+        <w:tab w:val="left" w:pos="3664"/>
+        <w:tab w:val="left" w:pos="4580"/>
+        <w:tab w:val="left" w:pos="5496"/>
+        <w:tab w:val="left" w:pos="6412"/>
+        <w:tab w:val="left" w:pos="7328"/>
+        <w:tab w:val="left" w:pos="8244"/>
+        <w:tab w:val="left" w:pos="9160"/>
+        <w:tab w:val="left" w:pos="10076"/>
+        <w:tab w:val="left" w:pos="10992"/>
+        <w:tab w:val="left" w:pos="11908"/>
+        <w:tab w:val="left" w:pos="12824"/>
+        <w:tab w:val="left" w:pos="13740"/>
+        <w:tab w:val="left" w:pos="14656"/>
+      </w:tabs>
+      <w:spacing w:after="0" w:line="240" w:lineRule="auto"/>
+    </w:pPr>
+    <w:rPr>
+      <w:rFonts w:ascii="Courier New" w:eastAsia="Times New Roman" w:hAnsi="Courier New" w:cs="Courier New"/>
+      <w:sz w:val="20"/>
+      <w:szCs w:val="20"/>
+      <w:lang w:eastAsia="en-AU"/>
+    </w:rPr>
+  </w:style>
+  <w:style w:type="character" w:customStyle="1" w:styleId="PreformattatoHTMLCarattere">
+    <w:name w:val="Preformattato HTML Carattere"/>
+    <w:basedOn w:val="Carpredefinitoparagrafo"/>
+    <w:link w:val="PreformattatoHTML"/>
+    <w:uiPriority w:val="99"/>
+    <w:rsid w:val="00D42A73"/>
+    <w:rPr>
+      <w:rFonts w:ascii="Courier New" w:eastAsia="Times New Roman" w:hAnsi="Courier New" w:cs="Courier New"/>
+      <w:sz w:val="20"/>
+      <w:szCs w:val="20"/>
+      <w:lang w:eastAsia="en-AU"/>
+    </w:rPr>
   </w:style>
 </w:styles>
 </file>

</xml_diff>